<commit_message>
Add - Contraseña de formatos
</commit_message>
<xml_diff>
--- a/src/assets/formatos/F1-009 OFICIO SOLICITUD A SERVICIOS PERICIALES.docx
+++ b/src/assets/formatos/F1-009 OFICIO SOLICITUD A SERVICIOS PERICIALES.docx
@@ -1,23 +1,28 @@
 
 <file path=word/document.xml><?xml version="1.0" encoding="utf-8"?>
-<w:document xmlns:o="urn:schemas-microsoft-com:office:office" xmlns:r="http://schemas.openxmlformats.org/officeDocument/2006/relationships" xmlns:v="urn:schemas-microsoft-com:vml" xmlns:w="http://schemas.openxmlformats.org/wordprocessingml/2006/main" xmlns:w10="urn:schemas-microsoft-com:office:word" xmlns:wp="http://schemas.openxmlformats.org/drawingml/2006/wordprocessingDrawing" xmlns:wps="http://schemas.microsoft.com/office/word/2010/wordprocessingShape" xmlns:wpg="http://schemas.microsoft.com/office/word/2010/wordprocessingGroup" xmlns:mc="http://schemas.openxmlformats.org/markup-compatibility/2006" xmlns:wp14="http://schemas.microsoft.com/office/word/2010/wordprocessingDrawing" xmlns:w14="http://schemas.microsoft.com/office/word/2010/wordml" mc:Ignorable="w14 wp14">
+<w:document xmlns:wpc="http://schemas.microsoft.com/office/word/2010/wordprocessingCanvas" xmlns:mo="http://schemas.microsoft.com/office/mac/office/2008/main" xmlns:mc="http://schemas.openxmlformats.org/markup-compatibility/2006" xmlns:mv="urn:schemas-microsoft-com:mac:vml" xmlns:o="urn:schemas-microsoft-com:office:office" xmlns:r="http://schemas.openxmlformats.org/officeDocument/2006/relationships" xmlns:m="http://schemas.openxmlformats.org/officeDocument/2006/math" xmlns:v="urn:schemas-microsoft-com:vml" xmlns:wp14="http://schemas.microsoft.com/office/word/2010/wordprocessingDrawing" xmlns:wp="http://schemas.openxmlformats.org/drawingml/2006/wordprocessingDrawing" xmlns:w10="urn:schemas-microsoft-com:office:word" xmlns:w="http://schemas.openxmlformats.org/wordprocessingml/2006/main" xmlns:w14="http://schemas.microsoft.com/office/word/2010/wordml" xmlns:w15="http://schemas.microsoft.com/office/word/2012/wordml" xmlns:wpg="http://schemas.microsoft.com/office/word/2010/wordprocessingGroup" xmlns:wpi="http://schemas.microsoft.com/office/word/2010/wordprocessingInk" xmlns:wne="http://schemas.microsoft.com/office/word/2006/wordml" xmlns:wps="http://schemas.microsoft.com/office/word/2010/wordprocessingShape" mc:Ignorable="w14 w15 wp14">
   <w:body>
     <w:p>
       <w:pPr>
-        <w:pStyle w:val="Normal"/>
-        <w:spacing w:lineRule="exact" w:line="286" w:before="186" w:after="0"/>
+        <w:spacing w:before="186" w:line="286" w:lineRule="exact"/>
         <w:ind w:left="3867" w:hanging="1"/>
         <w:jc w:val="center"/>
         <w:rPr>
-          <w:rFonts w:ascii="Arial" w:hAnsi="Arial" w:eastAsia="Arial" w:cs="Arial"/>
+          <w:rFonts w:ascii="Arial" w:eastAsia="Arial" w:hAnsi="Arial" w:cs="Arial"/>
           <w:sz w:val="29"/>
           <w:szCs w:val="29"/>
           <w:lang w:val="es-MX"/>
         </w:rPr>
       </w:pPr>
-      <w:r>
+      <w:bookmarkStart w:id="0" w:name="_GoBack"/>
+      <w:bookmarkEnd w:id="0"/>
+      <w:r>
+        <w:rPr>
+          <w:noProof/>
+          <w:lang w:val="es-ES_tradnl" w:eastAsia="es-ES_tradnl"/>
+        </w:rPr>
         <w:drawing>
-          <wp:anchor behindDoc="0" distT="0" distB="0" distL="114300" distR="114300" simplePos="0" locked="0" layoutInCell="1" allowOverlap="1" relativeHeight="2">
+          <wp:anchor distT="0" distB="0" distL="114300" distR="114300" simplePos="0" relativeHeight="2" behindDoc="0" locked="0" layoutInCell="1" allowOverlap="1" wp14:anchorId="3D567408" wp14:editId="38AE365E">
             <wp:simplePos x="0" y="0"/>
             <wp:positionH relativeFrom="column">
               <wp:posOffset>473710</wp:posOffset>
@@ -42,7 +47,7 @@
                     </pic:cNvPicPr>
                   </pic:nvPicPr>
                   <pic:blipFill>
-                    <a:blip r:embed="rId2"/>
+                    <a:blip r:embed="rId4"/>
                     <a:stretch>
                       <a:fillRect/>
                     </a:stretch>
@@ -61,8 +66,14 @@
             </a:graphic>
           </wp:anchor>
         </w:drawing>
+      </w:r>
+      <w:r>
+        <w:rPr>
+          <w:noProof/>
+          <w:lang w:val="es-ES_tradnl" w:eastAsia="es-ES_tradnl"/>
+        </w:rPr>
         <w:drawing>
-          <wp:anchor behindDoc="0" distT="0" distB="0" distL="114300" distR="114300" simplePos="0" locked="0" layoutInCell="1" allowOverlap="1" relativeHeight="3">
+          <wp:anchor distT="0" distB="0" distL="114300" distR="114300" simplePos="0" relativeHeight="3" behindDoc="0" locked="0" layoutInCell="1" allowOverlap="1" wp14:anchorId="0E68775D" wp14:editId="58B7DBA3">
             <wp:simplePos x="0" y="0"/>
             <wp:positionH relativeFrom="column">
               <wp:posOffset>5732145</wp:posOffset>
@@ -87,7 +98,7 @@
                     </pic:cNvPicPr>
                   </pic:nvPicPr>
                   <pic:blipFill>
-                    <a:blip r:embed="rId3"/>
+                    <a:blip r:embed="rId5"/>
                     <a:stretch>
                       <a:fillRect/>
                     </a:stretch>
@@ -113,15 +124,7 @@
           <w:sz w:val="29"/>
           <w:lang w:val="es-MX"/>
         </w:rPr>
-        <w:t>F</w:t>
-      </w:r>
-      <w:r>
-        <w:rPr>
-          <w:rFonts w:ascii="Arial" w:hAnsi="Arial"/>
-          <w:sz w:val="29"/>
-          <w:lang w:val="es-MX"/>
-        </w:rPr>
-        <w:t>ISCALÍA</w:t>
+        <w:t>FISCALÍA</w:t>
       </w:r>
       <w:r>
         <w:rPr>
@@ -247,226 +250,117 @@
     </w:p>
     <w:p>
       <w:pPr>
-        <w:pStyle w:val="Normal"/>
-        <w:spacing w:before="1" w:after="0"/>
-        <w:rPr>
-          <w:rFonts w:ascii="Arial" w:hAnsi="Arial" w:eastAsia="Arial" w:cs="Arial"/>
+        <w:spacing w:before="1"/>
+        <w:rPr>
+          <w:rFonts w:ascii="Arial" w:eastAsia="Arial" w:hAnsi="Arial" w:cs="Arial"/>
           <w:sz w:val="6"/>
           <w:szCs w:val="6"/>
           <w:lang w:val="es-MX"/>
         </w:rPr>
       </w:pPr>
-      <w:r>
-        <w:rPr>
-          <w:rFonts w:eastAsia="Arial" w:cs="Arial" w:ascii="Arial" w:hAnsi="Arial"/>
-          <w:sz w:val="6"/>
-          <w:szCs w:val="6"/>
-          <w:lang w:val="es-MX"/>
-        </w:rPr>
-      </w:r>
     </w:p>
     <w:p>
       <w:pPr>
-        <w:pStyle w:val="Normal"/>
-        <w:spacing w:lineRule="atLeast" w:line="200"/>
-        <w:ind w:left="1716" w:hanging="0"/>
-        <w:rPr>
-          <w:rFonts w:ascii="Arial" w:hAnsi="Arial" w:eastAsia="Arial" w:cs="Arial"/>
+        <w:spacing w:line="200" w:lineRule="atLeast"/>
+        <w:ind w:left="1716"/>
+        <w:rPr>
+          <w:rFonts w:ascii="Arial" w:eastAsia="Arial" w:hAnsi="Arial" w:cs="Arial"/>
           <w:sz w:val="20"/>
           <w:szCs w:val="20"/>
           <w:lang w:val="es-ES"/>
         </w:rPr>
       </w:pPr>
-      <w:r>
-        <w:rPr>
-          <w:rFonts w:eastAsia="Arial" w:cs="Arial" w:ascii="Arial" w:hAnsi="Arial"/>
-          <w:sz w:val="20"/>
-          <w:szCs w:val="20"/>
-          <w:lang w:val="es-ES"/>
-        </w:rPr>
-      </w:r>
     </w:p>
     <w:p>
       <w:pPr>
-        <w:pStyle w:val="Normal"/>
-        <w:rPr>
-          <w:rFonts w:ascii="Arial" w:hAnsi="Arial" w:eastAsia="Arial" w:cs="Arial"/>
+        <w:rPr>
+          <w:rFonts w:ascii="Arial" w:eastAsia="Arial" w:hAnsi="Arial" w:cs="Arial"/>
           <w:sz w:val="24"/>
           <w:szCs w:val="24"/>
           <w:lang w:val="es-ES"/>
         </w:rPr>
       </w:pPr>
-      <w:r>
-        <w:rPr>
-          <w:rFonts w:eastAsia="Arial" w:cs="Arial" w:ascii="Arial" w:hAnsi="Arial"/>
-          <w:sz w:val="24"/>
-          <w:szCs w:val="24"/>
-          <w:lang w:val="es-ES"/>
-        </w:rPr>
-      </w:r>
     </w:p>
     <w:p>
       <w:pPr>
-        <w:pStyle w:val="Normal"/>
-        <w:rPr>
-          <w:rFonts w:ascii="Arial" w:hAnsi="Arial" w:eastAsia="Arial" w:cs="Arial"/>
+        <w:rPr>
+          <w:rFonts w:ascii="Arial" w:eastAsia="Arial" w:hAnsi="Arial" w:cs="Arial"/>
           <w:sz w:val="24"/>
           <w:szCs w:val="24"/>
           <w:lang w:val="es-ES"/>
         </w:rPr>
       </w:pPr>
-      <w:r>
-        <w:rPr>
-          <w:rFonts w:eastAsia="Arial" w:cs="Arial" w:ascii="Arial" w:hAnsi="Arial"/>
-          <w:sz w:val="24"/>
-          <w:szCs w:val="24"/>
-          <w:lang w:val="es-ES"/>
-        </w:rPr>
-      </w:r>
     </w:p>
     <w:p>
       <w:pPr>
-        <w:pStyle w:val="Normal"/>
         <w:jc w:val="center"/>
         <w:rPr>
-          <w:rFonts w:ascii="Arial" w:hAnsi="Arial" w:eastAsia="Arial" w:cs="Arial"/>
+          <w:rFonts w:ascii="Arial" w:eastAsia="Arial" w:hAnsi="Arial" w:cs="Arial"/>
           <w:sz w:val="24"/>
           <w:szCs w:val="24"/>
-          <w:lang w:val="en-US"/>
         </w:rPr>
       </w:pPr>
       <w:r>
         <w:br w:type="column"/>
-      </w:r>
-      <w:r>
-        <w:rPr>
-          <w:rFonts w:eastAsia="Arial" w:cs="Arial" w:ascii="Arial" w:hAnsi="Arial"/>
-          <w:sz w:val="24"/>
-          <w:szCs w:val="24"/>
-          <w:lang w:val="en-US"/>
-        </w:rPr>
       </w:r>
     </w:p>
     <w:p>
       <w:pPr>
-        <w:pStyle w:val="Normal"/>
-        <w:rPr>
-          <w:rFonts w:ascii="Arial" w:hAnsi="Arial" w:eastAsia="Arial" w:cs="Arial"/>
+        <w:rPr>
+          <w:rFonts w:ascii="Arial" w:eastAsia="Arial" w:hAnsi="Arial" w:cs="Arial"/>
           <w:sz w:val="24"/>
           <w:szCs w:val="24"/>
-          <w:lang w:val="en-US"/>
         </w:rPr>
       </w:pPr>
-      <w:r>
-        <w:rPr>
-          <w:rFonts w:eastAsia="Arial" w:cs="Arial" w:ascii="Arial" w:hAnsi="Arial"/>
-          <w:sz w:val="24"/>
-          <w:szCs w:val="24"/>
-          <w:lang w:val="en-US"/>
-        </w:rPr>
-      </w:r>
     </w:p>
     <w:p>
       <w:pPr>
-        <w:pStyle w:val="Normal"/>
-        <w:rPr>
-          <w:rFonts w:ascii="Arial" w:hAnsi="Arial" w:eastAsia="Arial" w:cs="Arial"/>
+        <w:rPr>
+          <w:rFonts w:ascii="Arial" w:eastAsia="Arial" w:hAnsi="Arial" w:cs="Arial"/>
           <w:sz w:val="24"/>
           <w:szCs w:val="24"/>
-          <w:lang w:val="en-US"/>
         </w:rPr>
       </w:pPr>
-      <w:r>
-        <w:rPr>
-          <w:rFonts w:eastAsia="Arial" w:cs="Arial" w:ascii="Arial" w:hAnsi="Arial"/>
-          <w:sz w:val="24"/>
-          <w:szCs w:val="24"/>
-          <w:lang w:val="en-US"/>
-        </w:rPr>
-      </w:r>
     </w:p>
     <w:p>
       <w:pPr>
-        <w:pStyle w:val="Normal"/>
-        <w:rPr>
-          <w:rFonts w:ascii="Arial" w:hAnsi="Arial" w:eastAsia="Arial" w:cs="Arial"/>
+        <w:rPr>
+          <w:rFonts w:ascii="Arial" w:eastAsia="Arial" w:hAnsi="Arial" w:cs="Arial"/>
           <w:sz w:val="24"/>
           <w:szCs w:val="24"/>
-          <w:lang w:val="en-US"/>
         </w:rPr>
       </w:pPr>
-      <w:r>
-        <w:rPr>
-          <w:rFonts w:eastAsia="Arial" w:cs="Arial" w:ascii="Arial" w:hAnsi="Arial"/>
-          <w:sz w:val="24"/>
-          <w:szCs w:val="24"/>
-          <w:lang w:val="en-US"/>
-        </w:rPr>
-      </w:r>
     </w:p>
     <w:p>
       <w:pPr>
-        <w:pStyle w:val="Normal"/>
-        <w:rPr>
-          <w:rFonts w:ascii="Arial" w:hAnsi="Arial" w:eastAsia="Arial" w:cs="Arial"/>
+        <w:rPr>
+          <w:rFonts w:ascii="Arial" w:eastAsia="Arial" w:hAnsi="Arial" w:cs="Arial"/>
           <w:sz w:val="24"/>
           <w:szCs w:val="24"/>
-          <w:lang w:val="en-US"/>
         </w:rPr>
       </w:pPr>
-      <w:r>
-        <w:rPr>
-          <w:rFonts w:eastAsia="Arial" w:cs="Arial" w:ascii="Arial" w:hAnsi="Arial"/>
-          <w:sz w:val="24"/>
-          <w:szCs w:val="24"/>
-          <w:lang w:val="en-US"/>
-        </w:rPr>
-      </w:r>
     </w:p>
     <w:p>
       <w:pPr>
-        <w:pStyle w:val="Normal"/>
-        <w:spacing w:before="5" w:after="0"/>
-        <w:rPr>
-          <w:rFonts w:ascii="Arial" w:hAnsi="Arial" w:eastAsia="Arial" w:cs="Arial"/>
+        <w:spacing w:before="5"/>
+        <w:rPr>
+          <w:rFonts w:ascii="Arial" w:eastAsia="Arial" w:hAnsi="Arial" w:cs="Arial"/>
           <w:sz w:val="19"/>
           <w:szCs w:val="19"/>
-          <w:lang w:val="en-US"/>
         </w:rPr>
       </w:pPr>
-      <w:r>
-        <w:rPr>
-          <w:rFonts w:eastAsia="Arial" w:cs="Arial" w:ascii="Arial" w:hAnsi="Arial"/>
-          <w:sz w:val="19"/>
-          <w:szCs w:val="19"/>
-          <w:lang w:val="en-US"/>
-        </w:rPr>
-      </w:r>
     </w:p>
     <w:p>
       <w:pPr>
-        <w:pStyle w:val="Heading1"/>
-        <w:spacing w:lineRule="exact" w:line="258"/>
-        <w:ind w:left="709" w:hanging="0"/>
-        <w:rPr/>
+        <w:pStyle w:val="Ttulo1"/>
+        <w:spacing w:line="258" w:lineRule="exact"/>
+        <w:ind w:left="709"/>
       </w:pPr>
       <w:r>
         <w:rPr>
           <w:lang w:val="es-MX"/>
         </w:rPr>
-        <w:t xml:space="preserve">NIC: </w:t>
-      </w:r>
-      <w:r>
-        <w:rPr>
-          <w:lang w:val="es-MX"/>
-        </w:rPr>
-        <w:t>{</w:t>
-      </w:r>
-      <w:r>
-        <w:rPr>
-          <w:lang w:val="es-MX"/>
-        </w:rPr>
-        <w:t>xNIC</w:t>
+        <w:t>NIC: {xNIC</w:t>
       </w:r>
       <w:r>
         <w:rPr>
@@ -477,10 +371,8 @@
     </w:p>
     <w:p>
       <w:pPr>
-        <w:pStyle w:val="Normal"/>
-        <w:spacing w:lineRule="exact" w:line="258"/>
-        <w:ind w:left="709" w:hanging="0"/>
-        <w:rPr/>
+        <w:spacing w:line="258" w:lineRule="exact"/>
+        <w:ind w:left="709"/>
       </w:pPr>
       <w:r>
         <w:rPr>
@@ -489,16 +381,7 @@
           <w:sz w:val="24"/>
           <w:lang w:val="es-MX"/>
         </w:rPr>
-        <w:t xml:space="preserve">NUC: </w:t>
-      </w:r>
-      <w:r>
-        <w:rPr>
-          <w:rFonts w:ascii="Arial" w:hAnsi="Arial"/>
-          <w:b/>
-          <w:sz w:val="24"/>
-          <w:lang w:val="es-MX"/>
-        </w:rPr>
-        <w:t>{</w:t>
+        <w:t>NUC: {</w:t>
       </w:r>
       <w:r>
         <w:rPr>
@@ -523,10 +406,8 @@
     </w:p>
     <w:p>
       <w:pPr>
-        <w:pStyle w:val="Normal"/>
-        <w:spacing w:lineRule="exact" w:line="258"/>
-        <w:ind w:left="709" w:hanging="0"/>
-        <w:rPr/>
+        <w:spacing w:line="258" w:lineRule="exact"/>
+        <w:ind w:left="709"/>
       </w:pPr>
       <w:r>
         <w:rPr>
@@ -536,27 +417,7 @@
           <w:sz w:val="24"/>
           <w:lang w:val="es-MX"/>
         </w:rPr>
-        <w:t xml:space="preserve">HECHO DELICTIVO: </w:t>
-      </w:r>
-      <w:r>
-        <w:rPr>
-          <w:rFonts w:ascii="Arial" w:hAnsi="Arial"/>
-          <w:b/>
-          <w:spacing w:val="-2"/>
-          <w:sz w:val="24"/>
-          <w:lang w:val="es-MX"/>
-        </w:rPr>
-        <w:t>{</w:t>
-      </w:r>
-      <w:r>
-        <w:rPr>
-          <w:rFonts w:ascii="Arial" w:hAnsi="Arial"/>
-          <w:b/>
-          <w:spacing w:val="-2"/>
-          <w:sz w:val="24"/>
-          <w:lang w:val="es-MX"/>
-        </w:rPr>
-        <w:t>xHechoDelictivo</w:t>
+        <w:t>HECHO DELICTIVO: {xHechoDelictivo</w:t>
       </w:r>
       <w:r>
         <w:rPr>
@@ -571,10 +432,8 @@
     </w:p>
     <w:p>
       <w:pPr>
-        <w:pStyle w:val="Normal"/>
-        <w:spacing w:lineRule="exact" w:line="258"/>
-        <w:ind w:left="709" w:hanging="0"/>
-        <w:rPr/>
+        <w:spacing w:line="258" w:lineRule="exact"/>
+        <w:ind w:left="709"/>
       </w:pPr>
       <w:r>
         <w:rPr>
@@ -584,27 +443,7 @@
           <w:sz w:val="24"/>
           <w:lang w:val="es-MX"/>
         </w:rPr>
-        <w:t xml:space="preserve">VICTIMA: </w:t>
-      </w:r>
-      <w:r>
-        <w:rPr>
-          <w:rFonts w:ascii="Arial" w:hAnsi="Arial"/>
-          <w:b/>
-          <w:spacing w:val="-2"/>
-          <w:sz w:val="24"/>
-          <w:lang w:val="es-MX"/>
-        </w:rPr>
-        <w:t>{</w:t>
-      </w:r>
-      <w:r>
-        <w:rPr>
-          <w:rFonts w:ascii="Arial" w:hAnsi="Arial"/>
-          <w:b/>
-          <w:spacing w:val="-2"/>
-          <w:sz w:val="24"/>
-          <w:lang w:val="es-MX"/>
-        </w:rPr>
-        <w:t>xVictima</w:t>
+        <w:t>VICTIMA: {xVictima</w:t>
       </w:r>
       <w:r>
         <w:rPr>
@@ -619,10 +458,8 @@
     </w:p>
     <w:p>
       <w:pPr>
-        <w:pStyle w:val="Normal"/>
-        <w:spacing w:lineRule="exact" w:line="258"/>
-        <w:ind w:left="709" w:hanging="0"/>
-        <w:rPr/>
+        <w:spacing w:line="258" w:lineRule="exact"/>
+        <w:ind w:left="709"/>
       </w:pPr>
       <w:r>
         <w:rPr>
@@ -636,40 +473,18 @@
       </w:r>
       <w:r>
         <w:rPr>
-          <w:rFonts w:eastAsia="Arial" w:cs="Arial" w:ascii="Arial" w:hAnsi="Arial"/>
+          <w:rFonts w:ascii="Arial" w:eastAsia="Arial" w:hAnsi="Arial" w:cs="Arial"/>
           <w:b/>
           <w:spacing w:val="-2"/>
           <w:sz w:val="24"/>
           <w:szCs w:val="24"/>
           <w:lang w:val="es-MX"/>
         </w:rPr>
-        <w:t xml:space="preserve"> </w:t>
-      </w:r>
-      <w:r>
-        <w:rPr>
-          <w:rFonts w:eastAsia="Arial" w:cs="Arial" w:ascii="Arial" w:hAnsi="Arial"/>
-          <w:b/>
-          <w:spacing w:val="-2"/>
-          <w:sz w:val="24"/>
-          <w:szCs w:val="24"/>
-          <w:lang w:val="es-MX"/>
-        </w:rPr>
-        <w:t>{</w:t>
-      </w:r>
-      <w:r>
-        <w:rPr>
-          <w:rFonts w:eastAsia="Arial" w:cs="Arial" w:ascii="Arial" w:hAnsi="Arial"/>
-          <w:b/>
-          <w:spacing w:val="-2"/>
-          <w:sz w:val="24"/>
-          <w:szCs w:val="24"/>
-          <w:lang w:val="es-MX"/>
-        </w:rPr>
-        <w:t>xImputado</w:t>
-      </w:r>
-      <w:r>
-        <w:rPr>
-          <w:rFonts w:eastAsia="Arial" w:cs="Arial" w:ascii="Arial" w:hAnsi="Arial"/>
+        <w:t xml:space="preserve"> {xImputado</w:t>
+      </w:r>
+      <w:r>
+        <w:rPr>
+          <w:rFonts w:ascii="Arial" w:eastAsia="Arial" w:hAnsi="Arial" w:cs="Arial"/>
           <w:b/>
           <w:spacing w:val="-2"/>
           <w:sz w:val="24"/>
@@ -681,10 +496,8 @@
     </w:p>
     <w:p>
       <w:pPr>
-        <w:pStyle w:val="Normal"/>
-        <w:spacing w:before="204" w:after="0"/>
-        <w:ind w:left="426" w:hanging="0"/>
-        <w:rPr/>
+        <w:spacing w:before="204"/>
+        <w:ind w:left="426"/>
       </w:pPr>
       <w:r>
         <w:rPr>
@@ -703,17 +516,7 @@
           <w:sz w:val="24"/>
           <w:lang w:val="es-MX"/>
         </w:rPr>
-        <w:t xml:space="preserve"> </w:t>
-      </w:r>
-      <w:r>
-        <w:rPr>
-          <w:rFonts w:ascii="Arial" w:hAnsi="Arial"/>
-          <w:b/>
-          <w:spacing w:val="-10"/>
-          <w:sz w:val="24"/>
-          <w:lang w:val="es-MX"/>
-        </w:rPr>
-        <w:t>{</w:t>
+        <w:t xml:space="preserve"> {</w:t>
       </w:r>
       <w:r>
         <w:rPr>
@@ -737,27 +540,22 @@
     <w:p>
       <w:pPr>
         <w:sectPr>
-          <w:type w:val="nextPage"/>
           <w:pgSz w:w="12220" w:h="15840"/>
-          <w:pgMar w:left="420" w:right="400" w:header="0" w:top="680" w:footer="0" w:bottom="0" w:gutter="0"/>
-          <w:pgNumType w:fmt="decimal"/>
-          <w:cols w:num="2" w:equalWidth="false" w:sep="false">
+          <w:pgMar w:top="680" w:right="400" w:bottom="0" w:left="420" w:header="0" w:footer="0" w:gutter="0"/>
+          <w:cols w:num="2" w:space="720" w:equalWidth="0">
             <w:col w:w="7512" w:space="132"/>
             <w:col w:w="3755"/>
           </w:cols>
-          <w:formProt w:val="false"/>
-          <w:textDirection w:val="lrTb"/>
-          <w:docGrid w:type="default" w:linePitch="600" w:charSpace="36864"/>
+          <w:formProt w:val="0"/>
+          <w:docGrid w:linePitch="600" w:charSpace="36864"/>
         </w:sectPr>
       </w:pPr>
     </w:p>
     <w:p>
       <w:pPr>
-        <w:pStyle w:val="Normal"/>
-        <w:spacing w:before="8" w:after="0"/>
-        <w:rPr>
-          <w:rFonts w:ascii="Arial" w:hAnsi="Arial" w:eastAsia="Arial" w:cs="Arial"/>
-          <w:b/>
+        <w:spacing w:before="8"/>
+        <w:rPr>
+          <w:rFonts w:ascii="Arial" w:eastAsia="Arial" w:hAnsi="Arial" w:cs="Arial"/>
           <w:b/>
           <w:bCs/>
           <w:sz w:val="11"/>
@@ -765,25 +563,14 @@
           <w:lang w:val="es-MX"/>
         </w:rPr>
       </w:pPr>
-      <w:r>
-        <w:rPr>
-          <w:rFonts w:eastAsia="Arial" w:cs="Arial" w:ascii="Arial" w:hAnsi="Arial"/>
-          <w:b/>
-          <w:bCs/>
-          <w:sz w:val="11"/>
-          <w:szCs w:val="11"/>
-          <w:lang w:val="es-MX"/>
-        </w:rPr>
-      </w:r>
     </w:p>
     <w:p>
       <w:pPr>
-        <w:pStyle w:val="Normal"/>
-        <w:spacing w:lineRule="atLeast" w:line="480"/>
-        <w:ind w:right="717" w:hanging="0"/>
+        <w:spacing w:line="480" w:lineRule="atLeast"/>
+        <w:ind w:right="717"/>
         <w:jc w:val="right"/>
         <w:rPr>
-          <w:rFonts w:ascii="Arial" w:hAnsi="Arial" w:eastAsia="Arial" w:cs="Arial"/>
+          <w:rFonts w:ascii="Arial" w:eastAsia="Arial" w:hAnsi="Arial" w:cs="Arial"/>
           <w:sz w:val="24"/>
           <w:szCs w:val="24"/>
           <w:lang w:val="es-MX"/>
@@ -890,11 +677,9 @@
     </w:p>
     <w:p>
       <w:pPr>
-        <w:pStyle w:val="Normal"/>
-        <w:spacing w:before="204" w:after="0"/>
-        <w:ind w:right="719" w:hanging="0"/>
+        <w:spacing w:before="204"/>
+        <w:ind w:right="719"/>
         <w:jc w:val="right"/>
-        <w:rPr/>
       </w:pPr>
       <w:r>
         <w:rPr>
@@ -905,6 +690,7 @@
         </w:rPr>
         <w:t>{</w:t>
       </w:r>
+      <w:proofErr w:type="spellStart"/>
       <w:r>
         <w:rPr>
           <w:rFonts w:ascii="Arial" w:hAnsi="Arial"/>
@@ -914,6 +700,7 @@
         </w:rPr>
         <w:t>xPoblacion</w:t>
       </w:r>
+      <w:proofErr w:type="spellEnd"/>
       <w:r>
         <w:rPr>
           <w:rFonts w:ascii="Arial" w:hAnsi="Arial"/>
@@ -940,7 +727,16 @@
           <w:sz w:val="24"/>
           <w:lang w:val="es-MX"/>
         </w:rPr>
-        <w:t xml:space="preserve"> </w:t>
+        <w:t xml:space="preserve"> {</w:t>
+      </w:r>
+      <w:r>
+        <w:rPr>
+          <w:rFonts w:ascii="Arial" w:hAnsi="Arial"/>
+          <w:b/>
+          <w:sz w:val="24"/>
+          <w:lang w:val="es-MX"/>
+        </w:rPr>
+        <w:t>xEstado}</w:t>
       </w:r>
       <w:r>
         <w:rPr>
@@ -950,25 +746,16 @@
           <w:sz w:val="24"/>
           <w:lang w:val="es-MX"/>
         </w:rPr>
-        <w:t>{</w:t>
-      </w:r>
-      <w:r>
-        <w:rPr>
-          <w:rFonts w:ascii="Arial" w:hAnsi="Arial"/>
-          <w:b/>
-          <w:sz w:val="24"/>
-          <w:lang w:val="es-MX"/>
-        </w:rPr>
-        <w:t>xEstado</w:t>
-      </w:r>
-      <w:r>
-        <w:rPr>
-          <w:rFonts w:ascii="Arial" w:hAnsi="Arial"/>
-          <w:b/>
-          <w:sz w:val="24"/>
-          <w:lang w:val="es-MX"/>
-        </w:rPr>
-        <w:t>}</w:t>
+        <w:t xml:space="preserve"> </w:t>
+      </w:r>
+      <w:r>
+        <w:rPr>
+          <w:rFonts w:ascii="Arial" w:hAnsi="Arial"/>
+          <w:b/>
+          <w:sz w:val="24"/>
+          <w:lang w:val="es-MX"/>
+        </w:rPr>
+        <w:t>a</w:t>
       </w:r>
       <w:r>
         <w:rPr>
@@ -978,16 +765,16 @@
           <w:sz w:val="24"/>
           <w:lang w:val="es-MX"/>
         </w:rPr>
-        <w:t xml:space="preserve"> </w:t>
-      </w:r>
-      <w:r>
-        <w:rPr>
-          <w:rFonts w:ascii="Arial" w:hAnsi="Arial"/>
-          <w:b/>
-          <w:sz w:val="24"/>
-          <w:lang w:val="es-MX"/>
-        </w:rPr>
-        <w:t>a</w:t>
+        <w:t xml:space="preserve"> {</w:t>
+      </w:r>
+      <w:r>
+        <w:rPr>
+          <w:rFonts w:ascii="Arial" w:hAnsi="Arial"/>
+          <w:b/>
+          <w:sz w:val="24"/>
+          <w:lang w:val="es-MX"/>
+        </w:rPr>
+        <w:t>xDia}</w:t>
       </w:r>
       <w:r>
         <w:rPr>
@@ -1003,29 +790,29 @@
         <w:rPr>
           <w:rFonts w:ascii="Arial" w:hAnsi="Arial"/>
           <w:b/>
+          <w:sz w:val="24"/>
+          <w:lang w:val="es-MX"/>
+        </w:rPr>
+        <w:t>de</w:t>
+      </w:r>
+      <w:r>
+        <w:rPr>
+          <w:rFonts w:ascii="Arial" w:hAnsi="Arial"/>
+          <w:b/>
           <w:spacing w:val="-1"/>
           <w:sz w:val="24"/>
           <w:lang w:val="es-MX"/>
         </w:rPr>
-        <w:t>{</w:t>
-      </w:r>
-      <w:r>
-        <w:rPr>
-          <w:rFonts w:ascii="Arial" w:hAnsi="Arial"/>
-          <w:b/>
-          <w:sz w:val="24"/>
-          <w:lang w:val="es-MX"/>
-        </w:rPr>
-        <w:t>xDia</w:t>
-      </w:r>
-      <w:r>
-        <w:rPr>
-          <w:rFonts w:ascii="Arial" w:hAnsi="Arial"/>
-          <w:b/>
-          <w:sz w:val="24"/>
-          <w:lang w:val="es-MX"/>
-        </w:rPr>
-        <w:t>}</w:t>
+        <w:t xml:space="preserve"> {</w:t>
+      </w:r>
+      <w:r>
+        <w:rPr>
+          <w:rFonts w:ascii="Arial" w:hAnsi="Arial"/>
+          <w:b/>
+          <w:sz w:val="24"/>
+          <w:lang w:val="es-MX"/>
+        </w:rPr>
+        <w:t>xMes}</w:t>
       </w:r>
       <w:r>
         <w:rPr>
@@ -1054,74 +841,7 @@
           <w:sz w:val="24"/>
           <w:lang w:val="es-MX"/>
         </w:rPr>
-        <w:t xml:space="preserve"> </w:t>
-      </w:r>
-      <w:r>
-        <w:rPr>
-          <w:rFonts w:ascii="Arial" w:hAnsi="Arial"/>
-          <w:b/>
-          <w:spacing w:val="-1"/>
-          <w:sz w:val="24"/>
-          <w:lang w:val="es-MX"/>
-        </w:rPr>
-        <w:t>{</w:t>
-      </w:r>
-      <w:r>
-        <w:rPr>
-          <w:rFonts w:ascii="Arial" w:hAnsi="Arial"/>
-          <w:b/>
-          <w:sz w:val="24"/>
-          <w:lang w:val="es-MX"/>
-        </w:rPr>
-        <w:t>xMes</w:t>
-      </w:r>
-      <w:r>
-        <w:rPr>
-          <w:rFonts w:ascii="Arial" w:hAnsi="Arial"/>
-          <w:b/>
-          <w:sz w:val="24"/>
-          <w:lang w:val="es-MX"/>
-        </w:rPr>
-        <w:t>}</w:t>
-      </w:r>
-      <w:r>
-        <w:rPr>
-          <w:rFonts w:ascii="Arial" w:hAnsi="Arial"/>
-          <w:b/>
-          <w:spacing w:val="-1"/>
-          <w:sz w:val="24"/>
-          <w:lang w:val="es-MX"/>
-        </w:rPr>
-        <w:t xml:space="preserve"> </w:t>
-      </w:r>
-      <w:r>
-        <w:rPr>
-          <w:rFonts w:ascii="Arial" w:hAnsi="Arial"/>
-          <w:b/>
-          <w:sz w:val="24"/>
-          <w:lang w:val="es-MX"/>
-        </w:rPr>
-        <w:t>de</w:t>
-      </w:r>
-      <w:r>
-        <w:rPr>
-          <w:rFonts w:ascii="Arial" w:hAnsi="Arial"/>
-          <w:b/>
-          <w:spacing w:val="-1"/>
-          <w:sz w:val="24"/>
-          <w:lang w:val="es-MX"/>
-        </w:rPr>
-        <w:t xml:space="preserve"> </w:t>
-      </w:r>
-      <w:r>
-        <w:rPr>
-          <w:rFonts w:ascii="Arial" w:hAnsi="Arial"/>
-          <w:b/>
-          <w:spacing w:val="-1"/>
-          <w:sz w:val="24"/>
-          <w:lang w:val="es-MX"/>
-        </w:rPr>
-        <w:t>{</w:t>
+        <w:t xml:space="preserve"> {</w:t>
       </w:r>
       <w:r>
         <w:rPr>
@@ -1144,10 +864,8 @@
     </w:p>
     <w:p>
       <w:pPr>
-        <w:pStyle w:val="Normal"/>
-        <w:rPr>
-          <w:rFonts w:ascii="Arial" w:hAnsi="Arial" w:eastAsia="Arial" w:cs="Arial"/>
-          <w:b/>
+        <w:rPr>
+          <w:rFonts w:ascii="Arial" w:eastAsia="Arial" w:hAnsi="Arial" w:cs="Arial"/>
           <w:b/>
           <w:bCs/>
           <w:sz w:val="24"/>
@@ -1155,24 +873,13 @@
           <w:lang w:val="es-MX"/>
         </w:rPr>
       </w:pPr>
-      <w:r>
-        <w:rPr>
-          <w:rFonts w:eastAsia="Arial" w:cs="Arial" w:ascii="Arial" w:hAnsi="Arial"/>
-          <w:b/>
-          <w:bCs/>
-          <w:sz w:val="24"/>
-          <w:szCs w:val="24"/>
-          <w:lang w:val="es-MX"/>
-        </w:rPr>
-      </w:r>
     </w:p>
     <w:p>
       <w:pPr>
-        <w:pStyle w:val="Normal"/>
-        <w:spacing w:lineRule="exact" w:line="240" w:before="201" w:after="0"/>
-        <w:ind w:left="699" w:right="1136" w:hanging="0"/>
-        <w:rPr>
-          <w:rFonts w:ascii="Arial" w:hAnsi="Arial" w:eastAsia="Arial" w:cs="Arial"/>
+        <w:spacing w:before="201" w:line="240" w:lineRule="exact"/>
+        <w:ind w:left="699" w:right="1136"/>
+        <w:rPr>
+          <w:rFonts w:ascii="Arial" w:eastAsia="Arial" w:hAnsi="Arial" w:cs="Arial"/>
           <w:sz w:val="24"/>
           <w:szCs w:val="24"/>
           <w:lang w:val="es-MX"/>
@@ -1438,12 +1145,11 @@
     </w:p>
     <w:p>
       <w:pPr>
-        <w:pStyle w:val="Normal"/>
-        <w:spacing w:lineRule="exact" w:line="243"/>
-        <w:ind w:left="699" w:hanging="0"/>
+        <w:spacing w:line="243" w:lineRule="exact"/>
+        <w:ind w:left="699"/>
         <w:jc w:val="both"/>
         <w:rPr>
-          <w:rFonts w:ascii="Arial" w:hAnsi="Arial" w:eastAsia="Arial" w:cs="Arial"/>
+          <w:rFonts w:ascii="Arial" w:eastAsia="Arial" w:hAnsi="Arial" w:cs="Arial"/>
           <w:sz w:val="24"/>
           <w:szCs w:val="24"/>
           <w:lang w:val="es-MX"/>
@@ -1594,9 +1300,9 @@
     </w:p>
     <w:p>
       <w:pPr>
-        <w:pStyle w:val="TextBody"/>
-        <w:spacing w:lineRule="exact" w:line="258" w:before="204" w:after="0"/>
-        <w:ind w:left="699" w:right="768" w:hanging="0"/>
+        <w:pStyle w:val="Textoindependiente"/>
+        <w:spacing w:before="204" w:line="258" w:lineRule="exact"/>
+        <w:ind w:right="768"/>
         <w:jc w:val="both"/>
         <w:rPr>
           <w:lang w:val="es-MX"/>
@@ -2263,28 +1969,7 @@
           <w:spacing w:val="4"/>
           <w:lang w:val="es-MX"/>
         </w:rPr>
-        <w:t xml:space="preserve"> </w:t>
-      </w:r>
-      <w:r>
-        <w:rPr>
-          <w:spacing w:val="4"/>
-          <w:lang w:val="es-MX"/>
-        </w:rPr>
-        <w:t>{</w:t>
-      </w:r>
-      <w:r>
-        <w:rPr>
-          <w:spacing w:val="4"/>
-          <w:lang w:val="es-MX"/>
-        </w:rPr>
-        <w:t>xSolicitaPerito</w:t>
-      </w:r>
-      <w:r>
-        <w:rPr>
-          <w:spacing w:val="4"/>
-          <w:lang w:val="es-MX"/>
-        </w:rPr>
-        <w:t>}</w:t>
+        <w:t xml:space="preserve"> {xSolicitaPerito}</w:t>
       </w:r>
       <w:r>
         <w:rPr>
@@ -2336,26 +2021,13 @@
           <w:spacing w:val="11"/>
           <w:lang w:val="es-MX"/>
         </w:rPr>
-        <w:t xml:space="preserve"> </w:t>
-      </w:r>
-      <w:r>
-        <w:rPr>
-          <w:spacing w:val="11"/>
-          <w:lang w:val="es-MX"/>
-        </w:rPr>
-        <w:t>{</w:t>
-      </w:r>
-      <w:r>
-        <w:rPr>
-          <w:lang w:val="es-MX"/>
-        </w:rPr>
-        <w:t>xFinalidadRequerimiento</w:t>
-      </w:r>
-      <w:r>
-        <w:rPr>
-          <w:lang w:val="es-MX"/>
-        </w:rPr>
-        <w:t>}</w:t>
+        <w:t xml:space="preserve"> {</w:t>
+      </w:r>
+      <w:r>
+        <w:rPr>
+          <w:lang w:val="es-MX"/>
+        </w:rPr>
+        <w:t>xFinalidadRequerimiento}</w:t>
       </w:r>
       <w:r>
         <w:rPr>
@@ -2499,32 +2171,13 @@
           <w:spacing w:val="-2"/>
           <w:lang w:val="es-MX"/>
         </w:rPr>
-        <w:t xml:space="preserve"> </w:t>
-      </w:r>
-      <w:r>
-        <w:rPr>
-          <w:spacing w:val="-2"/>
-          <w:lang w:val="es-MX"/>
-        </w:rPr>
-        <w:t>{</w:t>
-      </w:r>
-      <w:r>
-        <w:rPr>
-          <w:lang w:val="es-MX"/>
-        </w:rPr>
-        <w:t>xPlazoRendirInformes</w:t>
-      </w:r>
-      <w:r>
-        <w:rPr>
-          <w:lang w:val="es-MX"/>
-        </w:rPr>
-        <w:t>}</w:t>
-      </w:r>
-      <w:r>
-        <w:rPr>
-          <w:lang w:val="es-MX"/>
-        </w:rPr>
-        <w:t>,</w:t>
+        <w:t xml:space="preserve"> {</w:t>
+      </w:r>
+      <w:r>
+        <w:rPr>
+          <w:lang w:val="es-MX"/>
+        </w:rPr>
+        <w:t>xPlazoRendirInformes},</w:t>
       </w:r>
       <w:r>
         <w:rPr>
@@ -2752,35 +2405,7 @@
           <w:spacing w:val="36"/>
           <w:lang w:val="es-MX"/>
         </w:rPr>
-        <w:t xml:space="preserve"> </w:t>
-      </w:r>
-      <w:r>
-        <w:rPr>
-          <w:spacing w:val="36"/>
-          <w:lang w:val="es-MX"/>
-        </w:rPr>
-        <w:t>{</w:t>
-      </w:r>
-      <w:r>
-        <w:rPr>
-          <w:spacing w:val="36"/>
-          <w:lang w:val="es-MX"/>
-        </w:rPr>
-        <w:t>xApercibimiento</w:t>
-      </w:r>
-      <w:r>
-        <w:rPr>
-          <w:spacing w:val="36"/>
-          <w:lang w:val="es-MX"/>
-        </w:rPr>
-        <w:t>}</w:t>
-      </w:r>
-      <w:r>
-        <w:rPr>
-          <w:spacing w:val="36"/>
-          <w:lang w:val="es-MX"/>
-        </w:rPr>
-        <w:t xml:space="preserve"> </w:t>
+        <w:t xml:space="preserve"> {xApercibimiento} </w:t>
       </w:r>
       <w:r>
         <w:rPr>
@@ -3298,34 +2923,24 @@
     </w:p>
     <w:p>
       <w:pPr>
-        <w:pStyle w:val="Normal"/>
-        <w:spacing w:before="10" w:after="0"/>
-        <w:rPr>
-          <w:rFonts w:ascii="Arial" w:hAnsi="Arial" w:eastAsia="Arial" w:cs="Arial"/>
+        <w:spacing w:before="10"/>
+        <w:rPr>
+          <w:rFonts w:ascii="Arial" w:eastAsia="Arial" w:hAnsi="Arial" w:cs="Arial"/>
           <w:sz w:val="20"/>
           <w:szCs w:val="20"/>
           <w:lang w:val="es-MX"/>
         </w:rPr>
       </w:pPr>
-      <w:r>
-        <w:rPr>
-          <w:rFonts w:eastAsia="Arial" w:cs="Arial" w:ascii="Arial" w:hAnsi="Arial"/>
-          <w:sz w:val="20"/>
-          <w:szCs w:val="20"/>
-          <w:lang w:val="es-MX"/>
-        </w:rPr>
-      </w:r>
     </w:p>
     <w:p>
       <w:pPr>
-        <w:pStyle w:val="Heading1"/>
-        <w:spacing w:lineRule="exact" w:line="240"/>
-        <w:ind w:left="3261" w:right="3320" w:hanging="0"/>
+        <w:pStyle w:val="Ttulo1"/>
+        <w:spacing w:line="240" w:lineRule="exact"/>
+        <w:ind w:left="3261" w:right="3320"/>
         <w:jc w:val="center"/>
         <w:rPr>
-          <w:b w:val="false"/>
-          <w:b w:val="false"/>
-          <w:bCs w:val="false"/>
+          <w:b w:val="0"/>
+          <w:bCs w:val="0"/>
           <w:lang w:val="es-MX"/>
         </w:rPr>
       </w:pPr>
@@ -3468,10 +3083,8 @@
     </w:p>
     <w:p>
       <w:pPr>
-        <w:pStyle w:val="Normal"/>
-        <w:rPr>
-          <w:rFonts w:ascii="Arial" w:hAnsi="Arial" w:eastAsia="Arial" w:cs="Arial"/>
-          <w:b/>
+        <w:rPr>
+          <w:rFonts w:ascii="Arial" w:eastAsia="Arial" w:hAnsi="Arial" w:cs="Arial"/>
           <w:b/>
           <w:bCs/>
           <w:sz w:val="20"/>
@@ -3479,24 +3092,25 @@
           <w:lang w:val="es-MX"/>
         </w:rPr>
       </w:pPr>
-      <w:r>
-        <w:rPr>
-          <w:rFonts w:eastAsia="Arial" w:cs="Arial" w:ascii="Arial" w:hAnsi="Arial"/>
+    </w:p>
+    <w:p>
+      <w:pPr>
+        <w:spacing w:before="7"/>
+        <w:rPr>
+          <w:rFonts w:ascii="Arial" w:eastAsia="Arial" w:hAnsi="Arial" w:cs="Arial"/>
           <w:b/>
           <w:bCs/>
           <w:sz w:val="20"/>
           <w:szCs w:val="20"/>
           <w:lang w:val="es-MX"/>
         </w:rPr>
-      </w:r>
+      </w:pPr>
     </w:p>
     <w:p>
       <w:pPr>
-        <w:pStyle w:val="Normal"/>
-        <w:spacing w:before="7" w:after="0"/>
-        <w:rPr>
-          <w:rFonts w:ascii="Arial" w:hAnsi="Arial" w:eastAsia="Arial" w:cs="Arial"/>
-          <w:b/>
+        <w:spacing w:before="7"/>
+        <w:rPr>
+          <w:rFonts w:ascii="Arial" w:eastAsia="Arial" w:hAnsi="Arial" w:cs="Arial"/>
           <w:b/>
           <w:bCs/>
           <w:sz w:val="20"/>
@@ -3504,212 +3118,138 @@
           <w:lang w:val="es-MX"/>
         </w:rPr>
       </w:pPr>
-      <w:r>
-        <w:rPr>
-          <w:rFonts w:eastAsia="Arial" w:cs="Arial" w:ascii="Arial" w:hAnsi="Arial"/>
+    </w:p>
+    <w:p>
+      <w:pPr>
+        <w:spacing w:before="7"/>
+        <w:jc w:val="center"/>
+        <w:rPr>
+          <w:rFonts w:ascii="Arial" w:eastAsia="Arial" w:hAnsi="Arial" w:cs="Arial"/>
+          <w:b/>
+          <w:bCs/>
+          <w:sz w:val="21"/>
+          <w:szCs w:val="21"/>
+          <w:lang w:val="es-MX"/>
+        </w:rPr>
+      </w:pPr>
+      <w:r>
+        <w:rPr>
+          <w:rFonts w:ascii="Arial" w:eastAsia="Arial" w:hAnsi="Arial" w:cs="Arial"/>
           <w:b/>
           <w:bCs/>
           <w:sz w:val="20"/>
           <w:szCs w:val="20"/>
           <w:lang w:val="es-MX"/>
         </w:rPr>
+        <w:t>_____________________________________________________</w:t>
       </w:r>
     </w:p>
     <w:p>
       <w:pPr>
-        <w:pStyle w:val="Normal"/>
-        <w:spacing w:before="7" w:after="0"/>
-        <w:rPr>
-          <w:rFonts w:ascii="Arial" w:hAnsi="Arial" w:eastAsia="Arial" w:cs="Arial"/>
-          <w:b/>
-          <w:b/>
-          <w:bCs/>
-          <w:sz w:val="20"/>
-          <w:szCs w:val="20"/>
-          <w:lang w:val="es-MX"/>
+        <w:spacing w:line="20" w:lineRule="atLeast"/>
+        <w:ind w:left="3642"/>
+        <w:rPr>
+          <w:rFonts w:ascii="Arial" w:eastAsia="Arial" w:hAnsi="Arial" w:cs="Arial"/>
+          <w:sz w:val="2"/>
+          <w:szCs w:val="2"/>
+          <w:lang w:val="es-ES"/>
         </w:rPr>
       </w:pPr>
-      <w:r>
-        <w:rPr>
-          <w:rFonts w:eastAsia="Arial" w:cs="Arial" w:ascii="Arial" w:hAnsi="Arial"/>
-          <w:b/>
-          <w:bCs/>
-          <w:sz w:val="20"/>
-          <w:szCs w:val="20"/>
-          <w:lang w:val="es-MX"/>
-        </w:rPr>
-      </w:r>
     </w:p>
     <w:p>
       <w:pPr>
-        <w:pStyle w:val="Normal"/>
-        <w:spacing w:before="7" w:after="0"/>
+        <w:spacing w:line="236" w:lineRule="exact"/>
+        <w:ind w:left="46"/>
         <w:jc w:val="center"/>
         <w:rPr>
-          <w:rFonts w:ascii="Arial" w:hAnsi="Arial" w:eastAsia="Arial" w:cs="Arial"/>
-          <w:b/>
-          <w:b/>
-          <w:bCs/>
-          <w:sz w:val="21"/>
-          <w:szCs w:val="21"/>
+          <w:rFonts w:ascii="Arial" w:hAnsi="Arial"/>
+          <w:b/>
+          <w:sz w:val="24"/>
+          <w:szCs w:val="24"/>
           <w:lang w:val="es-MX"/>
         </w:rPr>
       </w:pPr>
       <w:r>
         <w:rPr>
-          <w:rFonts w:eastAsia="Arial" w:cs="Arial" w:ascii="Arial" w:hAnsi="Arial"/>
-          <w:b/>
-          <w:bCs/>
-          <w:sz w:val="20"/>
-          <w:szCs w:val="20"/>
-          <w:lang w:val="es-MX"/>
-        </w:rPr>
-        <w:t>_____________________________________________________</w:t>
+          <w:rFonts w:ascii="Arial" w:hAnsi="Arial"/>
+          <w:b/>
+          <w:sz w:val="24"/>
+          <w:lang w:val="es-MX"/>
+        </w:rPr>
+        <w:t xml:space="preserve">EL C. AGENTE </w:t>
+      </w:r>
+      <w:r>
+        <w:rPr>
+          <w:rFonts w:ascii="Arial" w:hAnsi="Arial"/>
+          <w:b/>
+          <w:sz w:val="24"/>
+          <w:szCs w:val="24"/>
+          <w:lang w:val="es-MX"/>
+        </w:rPr>
+        <w:t>DEL MINISTERIO PÚBLICO</w:t>
       </w:r>
     </w:p>
     <w:p>
       <w:pPr>
-        <w:pStyle w:val="Normal"/>
-        <w:spacing w:lineRule="atLeast" w:line="20"/>
-        <w:ind w:left="3642" w:hanging="0"/>
-        <w:rPr>
-          <w:rFonts w:ascii="Arial" w:hAnsi="Arial" w:eastAsia="Arial" w:cs="Arial"/>
-          <w:sz w:val="2"/>
-          <w:szCs w:val="2"/>
-          <w:lang w:val="es-ES"/>
-        </w:rPr>
+        <w:jc w:val="center"/>
       </w:pPr>
       <w:r>
         <w:rPr>
-          <w:rFonts w:eastAsia="Arial" w:cs="Arial" w:ascii="Arial" w:hAnsi="Arial"/>
-          <w:sz w:val="2"/>
-          <w:szCs w:val="2"/>
-          <w:lang w:val="es-ES"/>
-        </w:rPr>
-      </w:r>
-    </w:p>
-    <w:p>
-      <w:pPr>
-        <w:pStyle w:val="Normal"/>
-        <w:spacing w:lineRule="exact" w:line="236"/>
-        <w:ind w:left="46" w:hanging="0"/>
-        <w:jc w:val="center"/>
-        <w:rPr>
-          <w:rFonts w:ascii="Arial" w:hAnsi="Arial"/>
-          <w:b/>
+          <w:rFonts w:ascii="Arial" w:hAnsi="Arial"/>
           <w:b/>
           <w:sz w:val="24"/>
           <w:szCs w:val="24"/>
           <w:lang w:val="es-MX"/>
         </w:rPr>
-      </w:pPr>
-      <w:r>
-        <w:rPr>
-          <w:rFonts w:ascii="Arial" w:hAnsi="Arial"/>
-          <w:b/>
-          <w:sz w:val="24"/>
-          <w:lang w:val="es-MX"/>
-        </w:rPr>
-        <w:t xml:space="preserve">EL C. AGENTE </w:t>
-      </w:r>
-      <w:r>
-        <w:rPr>
-          <w:rFonts w:ascii="Arial" w:hAnsi="Arial"/>
-          <w:b/>
+        <w:t>ADSCRITO A {</w:t>
+      </w:r>
+      <w:r>
+        <w:rPr>
+          <w:rFonts w:ascii="Arial" w:eastAsia="Arial" w:hAnsi="Arial" w:cs="Arial"/>
+          <w:b/>
+          <w:bCs/>
           <w:sz w:val="24"/>
           <w:szCs w:val="24"/>
           <w:lang w:val="es-MX"/>
         </w:rPr>
-        <w:t>DEL MINISTERIO PÚBLICO</w:t>
-      </w:r>
-    </w:p>
-    <w:p>
-      <w:pPr>
-        <w:pStyle w:val="Normal"/>
-        <w:jc w:val="center"/>
-        <w:rPr/>
-      </w:pPr>
-      <w:r>
-        <w:rPr>
-          <w:rFonts w:ascii="Arial" w:hAnsi="Arial"/>
-          <w:b/>
-          <w:sz w:val="24"/>
-          <w:szCs w:val="24"/>
-          <w:lang w:val="es-MX"/>
-        </w:rPr>
-        <w:t xml:space="preserve">ADSCRITO A </w:t>
-      </w:r>
-      <w:r>
-        <w:rPr>
-          <w:rFonts w:ascii="Arial" w:hAnsi="Arial"/>
-          <w:b/>
-          <w:sz w:val="24"/>
-          <w:szCs w:val="24"/>
-          <w:lang w:val="es-MX"/>
-        </w:rPr>
-        <w:t>{</w:t>
-      </w:r>
-      <w:r>
-        <w:rPr>
-          <w:rFonts w:eastAsia="Arial" w:cs="Arial" w:ascii="Arial" w:hAnsi="Arial"/>
-          <w:b/>
-          <w:bCs/>
-          <w:sz w:val="24"/>
-          <w:szCs w:val="24"/>
-          <w:lang w:val="es-MX"/>
-        </w:rPr>
-        <w:t>xAdscripcionEmisorFirma</w:t>
-      </w:r>
-      <w:r>
-        <w:rPr>
-          <w:rFonts w:eastAsia="Arial" w:cs="Arial" w:ascii="Arial" w:hAnsi="Arial"/>
-          <w:b/>
-          <w:bCs/>
-          <w:sz w:val="24"/>
-          <w:szCs w:val="24"/>
-          <w:lang w:val="es-MX"/>
-        </w:rPr>
-        <w:t>}</w:t>
+        <w:t>xAdscripcionEmisorFirma}</w:t>
       </w:r>
     </w:p>
     <w:sectPr>
       <w:type w:val="continuous"/>
       <w:pgSz w:w="12220" w:h="15840"/>
-      <w:pgMar w:left="420" w:right="400" w:header="0" w:top="680" w:footer="0" w:bottom="0" w:gutter="0"/>
-      <w:pgNumType w:fmt="decimal"/>
-      <w:formProt w:val="false"/>
-      <w:textDirection w:val="lrTb"/>
-      <w:docGrid w:type="default" w:linePitch="600" w:charSpace="36864"/>
+      <w:pgMar w:top="680" w:right="400" w:bottom="0" w:left="420" w:header="0" w:footer="0" w:gutter="0"/>
+      <w:cols w:space="720"/>
+      <w:formProt w:val="0"/>
+      <w:docGrid w:linePitch="600" w:charSpace="36864"/>
     </w:sectPr>
   </w:body>
 </w:document>
 </file>
 
 <file path=word/styles.xml><?xml version="1.0" encoding="utf-8"?>
-<w:styles xmlns:w="http://schemas.openxmlformats.org/wordprocessingml/2006/main" xmlns:w14="http://schemas.microsoft.com/office/word/2010/wordml" xmlns:mc="http://schemas.openxmlformats.org/markup-compatibility/2006" mc:Ignorable="w14">
+<w:styles xmlns:mc="http://schemas.openxmlformats.org/markup-compatibility/2006" xmlns:r="http://schemas.openxmlformats.org/officeDocument/2006/relationships" xmlns:w="http://schemas.openxmlformats.org/wordprocessingml/2006/main" xmlns:w14="http://schemas.microsoft.com/office/word/2010/wordml" xmlns:w15="http://schemas.microsoft.com/office/word/2012/wordml" mc:Ignorable="w14 w15">
   <w:docDefaults>
     <w:rPrDefault>
       <w:rPr>
-        <w:rFonts w:ascii="Calibri" w:hAnsi="Calibri" w:eastAsia="Calibri" w:cs="" w:asciiTheme="minorHAnsi" w:cstheme="minorBidi" w:eastAsiaTheme="minorHAnsi" w:hAnsiTheme="minorHAnsi"/>
+        <w:rFonts w:asciiTheme="minorHAnsi" w:eastAsiaTheme="minorHAnsi" w:hAnsiTheme="minorHAnsi" w:cstheme="minorBidi"/>
         <w:szCs w:val="22"/>
         <w:lang w:val="en-US" w:eastAsia="en-US" w:bidi="ar-SA"/>
       </w:rPr>
     </w:rPrDefault>
-    <w:pPrDefault>
-      <w:pPr/>
-    </w:pPrDefault>
+    <w:pPrDefault/>
   </w:docDefaults>
-  <w:latentStyles w:defLockedState="0" w:defUIPriority="99" w:defSemiHidden="0" w:defUnhideWhenUsed="0" w:defQFormat="0" w:count="382">
+  <w:latentStyles w:defLockedState="0" w:defUIPriority="99" w:defSemiHidden="0" w:defUnhideWhenUsed="0" w:defQFormat="0" w:count="380">
     <w:lsdException w:name="Normal" w:uiPriority="0" w:qFormat="1"/>
     <w:lsdException w:name="heading 1" w:uiPriority="9" w:qFormat="1"/>
-    <w:lsdException w:name="heading 2" w:uiPriority="9" w:semiHidden="1" w:unhideWhenUsed="1" w:qFormat="1"/>
-    <w:lsdException w:name="heading 3" w:uiPriority="9" w:semiHidden="1" w:unhideWhenUsed="1" w:qFormat="1"/>
-    <w:lsdException w:name="heading 4" w:uiPriority="9" w:semiHidden="1" w:unhideWhenUsed="1" w:qFormat="1"/>
-    <w:lsdException w:name="heading 5" w:uiPriority="9" w:semiHidden="1" w:unhideWhenUsed="1" w:qFormat="1"/>
-    <w:lsdException w:name="heading 6" w:uiPriority="9" w:semiHidden="1" w:unhideWhenUsed="1" w:qFormat="1"/>
-    <w:lsdException w:name="heading 7" w:uiPriority="9" w:semiHidden="1" w:unhideWhenUsed="1" w:qFormat="1"/>
-    <w:lsdException w:name="heading 8" w:uiPriority="9" w:semiHidden="1" w:unhideWhenUsed="1" w:qFormat="1"/>
-    <w:lsdException w:name="heading 9" w:uiPriority="9" w:semiHidden="1" w:unhideWhenUsed="1" w:qFormat="1"/>
+    <w:lsdException w:name="heading 2" w:semiHidden="1" w:uiPriority="9" w:unhideWhenUsed="1" w:qFormat="1"/>
+    <w:lsdException w:name="heading 3" w:semiHidden="1" w:uiPriority="9" w:unhideWhenUsed="1" w:qFormat="1"/>
+    <w:lsdException w:name="heading 4" w:semiHidden="1" w:uiPriority="9" w:unhideWhenUsed="1" w:qFormat="1"/>
+    <w:lsdException w:name="heading 5" w:semiHidden="1" w:uiPriority="9" w:unhideWhenUsed="1" w:qFormat="1"/>
+    <w:lsdException w:name="heading 6" w:semiHidden="1" w:uiPriority="9" w:unhideWhenUsed="1" w:qFormat="1"/>
+    <w:lsdException w:name="heading 7" w:semiHidden="1" w:uiPriority="9" w:unhideWhenUsed="1" w:qFormat="1"/>
+    <w:lsdException w:name="heading 8" w:semiHidden="1" w:uiPriority="9" w:unhideWhenUsed="1" w:qFormat="1"/>
+    <w:lsdException w:name="heading 9" w:semiHidden="1" w:uiPriority="9" w:unhideWhenUsed="1" w:qFormat="1"/>
     <w:lsdException w:name="index 1" w:semiHidden="1" w:unhideWhenUsed="1"/>
     <w:lsdException w:name="index 2" w:semiHidden="1" w:unhideWhenUsed="1"/>
     <w:lsdException w:name="index 3" w:semiHidden="1" w:unhideWhenUsed="1"/>
@@ -3719,22 +3259,22 @@
     <w:lsdException w:name="index 7" w:semiHidden="1" w:unhideWhenUsed="1"/>
     <w:lsdException w:name="index 8" w:semiHidden="1" w:unhideWhenUsed="1"/>
     <w:lsdException w:name="index 9" w:semiHidden="1" w:unhideWhenUsed="1"/>
-    <w:lsdException w:name="toc 1" w:uiPriority="39" w:semiHidden="1" w:unhideWhenUsed="1"/>
-    <w:lsdException w:name="toc 2" w:uiPriority="39" w:semiHidden="1" w:unhideWhenUsed="1"/>
-    <w:lsdException w:name="toc 3" w:uiPriority="39" w:semiHidden="1" w:unhideWhenUsed="1"/>
-    <w:lsdException w:name="toc 4" w:uiPriority="39" w:semiHidden="1" w:unhideWhenUsed="1"/>
-    <w:lsdException w:name="toc 5" w:uiPriority="39" w:semiHidden="1" w:unhideWhenUsed="1"/>
-    <w:lsdException w:name="toc 6" w:uiPriority="39" w:semiHidden="1" w:unhideWhenUsed="1"/>
-    <w:lsdException w:name="toc 7" w:uiPriority="39" w:semiHidden="1" w:unhideWhenUsed="1"/>
-    <w:lsdException w:name="toc 8" w:uiPriority="39" w:semiHidden="1" w:unhideWhenUsed="1"/>
-    <w:lsdException w:name="toc 9" w:uiPriority="39" w:semiHidden="1" w:unhideWhenUsed="1"/>
+    <w:lsdException w:name="toc 1" w:semiHidden="1" w:uiPriority="39" w:unhideWhenUsed="1"/>
+    <w:lsdException w:name="toc 2" w:semiHidden="1" w:uiPriority="39" w:unhideWhenUsed="1"/>
+    <w:lsdException w:name="toc 3" w:semiHidden="1" w:uiPriority="39" w:unhideWhenUsed="1"/>
+    <w:lsdException w:name="toc 4" w:semiHidden="1" w:uiPriority="39" w:unhideWhenUsed="1"/>
+    <w:lsdException w:name="toc 5" w:semiHidden="1" w:uiPriority="39" w:unhideWhenUsed="1"/>
+    <w:lsdException w:name="toc 6" w:semiHidden="1" w:uiPriority="39" w:unhideWhenUsed="1"/>
+    <w:lsdException w:name="toc 7" w:semiHidden="1" w:uiPriority="39" w:unhideWhenUsed="1"/>
+    <w:lsdException w:name="toc 8" w:semiHidden="1" w:uiPriority="39" w:unhideWhenUsed="1"/>
+    <w:lsdException w:name="toc 9" w:semiHidden="1" w:uiPriority="39" w:unhideWhenUsed="1"/>
     <w:lsdException w:name="Normal Indent" w:semiHidden="1" w:unhideWhenUsed="1"/>
     <w:lsdException w:name="footnote text" w:semiHidden="1" w:unhideWhenUsed="1"/>
     <w:lsdException w:name="annotation text" w:semiHidden="1" w:unhideWhenUsed="1"/>
     <w:lsdException w:name="header" w:semiHidden="1" w:unhideWhenUsed="1"/>
     <w:lsdException w:name="footer" w:semiHidden="1" w:unhideWhenUsed="1"/>
     <w:lsdException w:name="index heading" w:semiHidden="1" w:unhideWhenUsed="1"/>
-    <w:lsdException w:name="caption" w:uiPriority="35" w:semiHidden="1" w:unhideWhenUsed="1" w:qFormat="1"/>
+    <w:lsdException w:name="caption" w:semiHidden="1" w:uiPriority="35" w:unhideWhenUsed="1" w:qFormat="1"/>
     <w:lsdException w:name="table of figures" w:semiHidden="1" w:unhideWhenUsed="1"/>
     <w:lsdException w:name="envelope address" w:semiHidden="1" w:unhideWhenUsed="1"/>
     <w:lsdException w:name="envelope return" w:semiHidden="1" w:unhideWhenUsed="1"/>
@@ -3765,7 +3305,7 @@
     <w:lsdException w:name="Title" w:uiPriority="10" w:qFormat="1"/>
     <w:lsdException w:name="Closing" w:semiHidden="1" w:unhideWhenUsed="1"/>
     <w:lsdException w:name="Signature" w:semiHidden="1" w:unhideWhenUsed="1"/>
-    <w:lsdException w:name="Default Paragraph Font" w:uiPriority="1" w:semiHidden="1" w:unhideWhenUsed="1"/>
+    <w:lsdException w:name="Default Paragraph Font" w:semiHidden="1" w:uiPriority="1" w:unhideWhenUsed="1"/>
     <w:lsdException w:name="Body Text" w:semiHidden="1" w:unhideWhenUsed="1"/>
     <w:lsdException w:name="Body Text Indent" w:semiHidden="1" w:unhideWhenUsed="1"/>
     <w:lsdException w:name="List Continue" w:semiHidden="1" w:unhideWhenUsed="1"/>
@@ -3965,8 +3505,8 @@
     <w:lsdException w:name="Subtle Reference" w:uiPriority="31" w:qFormat="1"/>
     <w:lsdException w:name="Intense Reference" w:uiPriority="32" w:qFormat="1"/>
     <w:lsdException w:name="Book Title" w:uiPriority="33" w:qFormat="1"/>
-    <w:lsdException w:name="Bibliography" w:uiPriority="37" w:semiHidden="1" w:unhideWhenUsed="1"/>
-    <w:lsdException w:name="TOC Heading" w:uiPriority="39" w:semiHidden="1" w:unhideWhenUsed="1" w:qFormat="1"/>
+    <w:lsdException w:name="Bibliography" w:semiHidden="1" w:uiPriority="37" w:unhideWhenUsed="1"/>
+    <w:lsdException w:name="TOC Heading" w:semiHidden="1" w:uiPriority="39" w:unhideWhenUsed="1" w:qFormat="1"/>
     <w:lsdException w:name="Plain Table 1" w:uiPriority="41"/>
     <w:lsdException w:name="Plain Table 2" w:uiPriority="42"/>
     <w:lsdException w:name="Plain Table 3" w:uiPriority="43"/>
@@ -4071,112 +3611,95 @@
     <w:lsdException w:name="List Table 5 Dark Accent 6" w:uiPriority="50"/>
     <w:lsdException w:name="List Table 6 Colorful Accent 6" w:uiPriority="51"/>
     <w:lsdException w:name="List Table 7 Colorful Accent 6" w:uiPriority="52"/>
-    <w:lsdException w:name="Mention" w:semiHidden="1" w:unhideWhenUsed="1"/>
-    <w:lsdException w:name="Smart Hyperlink" w:semiHidden="1" w:unhideWhenUsed="1"/>
   </w:latentStyles>
-  <w:style w:type="paragraph" w:styleId="Normal" w:default="1">
+  <w:style w:type="paragraph" w:default="1" w:styleId="Normal">
     <w:name w:val="Normal"/>
     <w:uiPriority w:val="1"/>
     <w:qFormat/>
-    <w:pPr>
-      <w:widowControl/>
-      <w:bidi w:val="0"/>
-      <w:jc w:val="left"/>
-    </w:pPr>
     <w:rPr>
-      <w:rFonts w:ascii="Calibri" w:hAnsi="Calibri" w:eastAsia="Calibri" w:cs=""/>
+      <w:rFonts w:ascii="Calibri" w:eastAsia="Calibri" w:hAnsi="Calibri"/>
       <w:color w:val="00000A"/>
-      <w:kern w:val="0"/>
       <w:sz w:val="22"/>
-      <w:szCs w:val="22"/>
-      <w:lang w:val="en-US" w:eastAsia="en-US" w:bidi="ar-SA"/>
     </w:rPr>
   </w:style>
-  <w:style w:type="paragraph" w:styleId="Heading1">
-    <w:name w:val="Heading 1"/>
+  <w:style w:type="paragraph" w:styleId="Ttulo1">
+    <w:name w:val="heading 1"/>
     <w:basedOn w:val="Normal"/>
     <w:uiPriority w:val="1"/>
     <w:qFormat/>
     <w:pPr>
-      <w:ind w:left="699" w:hanging="0"/>
+      <w:ind w:left="699"/>
       <w:outlineLvl w:val="0"/>
     </w:pPr>
     <w:rPr>
-      <w:rFonts w:ascii="Arial" w:hAnsi="Arial" w:eastAsia="Arial"/>
+      <w:rFonts w:ascii="Arial" w:eastAsia="Arial" w:hAnsi="Arial"/>
       <w:b/>
       <w:bCs/>
       <w:sz w:val="24"/>
       <w:szCs w:val="24"/>
     </w:rPr>
   </w:style>
-  <w:style w:type="character" w:styleId="DefaultParagraphFont" w:default="1">
+  <w:style w:type="character" w:default="1" w:styleId="Fuentedeprrafopredeter">
     <w:name w:val="Default Paragraph Font"/>
     <w:uiPriority w:val="1"/>
     <w:semiHidden/>
     <w:unhideWhenUsed/>
-    <w:qFormat/>
-    <w:rPr/>
   </w:style>
-  <w:style w:type="paragraph" w:styleId="Heading" w:customStyle="1">
+  <w:style w:type="table" w:default="1" w:styleId="Tablanormal">
+    <w:name w:val="Normal Table"/>
+    <w:uiPriority w:val="99"/>
+    <w:semiHidden/>
+    <w:unhideWhenUsed/>
+    <w:tblPr>
+      <w:tblInd w:w="0" w:type="dxa"/>
+      <w:tblCellMar>
+        <w:top w:w="0" w:type="dxa"/>
+        <w:left w:w="108" w:type="dxa"/>
+        <w:bottom w:w="0" w:type="dxa"/>
+        <w:right w:w="108" w:type="dxa"/>
+      </w:tblCellMar>
+    </w:tblPr>
+  </w:style>
+  <w:style w:type="numbering" w:default="1" w:styleId="Sinlista">
+    <w:name w:val="No List"/>
+    <w:uiPriority w:val="99"/>
+    <w:semiHidden/>
+    <w:unhideWhenUsed/>
+  </w:style>
+  <w:style w:type="paragraph" w:customStyle="1" w:styleId="Heading">
     <w:name w:val="Heading"/>
     <w:basedOn w:val="Normal"/>
-    <w:next w:val="TextBody"/>
+    <w:next w:val="Textoindependiente"/>
     <w:qFormat/>
     <w:pPr>
-      <w:keepNext w:val="true"/>
+      <w:keepNext/>
       <w:spacing w:before="240" w:after="120"/>
     </w:pPr>
     <w:rPr>
-      <w:rFonts w:ascii="Liberation Sans" w:hAnsi="Liberation Sans" w:eastAsia="Arial Unicode MS" w:cs="Arial Unicode MS"/>
+      <w:rFonts w:ascii="Liberation Sans" w:eastAsia="Arial Unicode MS" w:hAnsi="Liberation Sans" w:cs="Arial Unicode MS"/>
       <w:sz w:val="28"/>
       <w:szCs w:val="28"/>
     </w:rPr>
   </w:style>
-  <w:style w:type="paragraph" w:styleId="TextBody">
+  <w:style w:type="paragraph" w:styleId="Textoindependiente">
     <w:name w:val="Body Text"/>
     <w:basedOn w:val="Normal"/>
     <w:uiPriority w:val="1"/>
     <w:qFormat/>
     <w:pPr>
-      <w:ind w:left="699" w:hanging="0"/>
+      <w:ind w:left="699"/>
     </w:pPr>
     <w:rPr>
-      <w:rFonts w:ascii="Arial" w:hAnsi="Arial" w:eastAsia="Arial"/>
+      <w:rFonts w:ascii="Arial" w:eastAsia="Arial" w:hAnsi="Arial"/>
       <w:sz w:val="24"/>
       <w:szCs w:val="24"/>
     </w:rPr>
   </w:style>
-  <w:style w:type="paragraph" w:styleId="List">
+  <w:style w:type="paragraph" w:styleId="Lista">
     <w:name w:val="List"/>
-    <w:basedOn w:val="TextBody"/>
-    <w:pPr/>
-    <w:rPr/>
+    <w:basedOn w:val="Textoindependiente"/>
   </w:style>
-  <w:style w:type="paragraph" w:styleId="Caption">
-    <w:name w:val="Caption"/>
-    <w:basedOn w:val="Normal"/>
-    <w:qFormat/>
-    <w:pPr>
-      <w:suppressLineNumbers/>
-      <w:spacing w:before="120" w:after="120"/>
-    </w:pPr>
-    <w:rPr>
-      <w:i/>
-      <w:iCs/>
-      <w:sz w:val="24"/>
-      <w:szCs w:val="24"/>
-    </w:rPr>
-  </w:style>
-  <w:style w:type="paragraph" w:styleId="Index" w:customStyle="1">
-    <w:name w:val="Index"/>
-    <w:basedOn w:val="Normal"/>
-    <w:qFormat/>
-    <w:pPr>
-      <w:suppressLineNumbers/>
-    </w:pPr>
-    <w:rPr/>
-  </w:style>
-  <w:style w:type="paragraph" w:styleId="Caption1">
+  <w:style w:type="paragraph" w:styleId="Descripcin">
     <w:name w:val="caption"/>
     <w:basedOn w:val="Normal"/>
     <w:qFormat/>
@@ -4191,56 +3714,34 @@
       <w:szCs w:val="24"/>
     </w:rPr>
   </w:style>
-  <w:style w:type="paragraph" w:styleId="ListParagraph">
+  <w:style w:type="paragraph" w:customStyle="1" w:styleId="Index">
+    <w:name w:val="Index"/>
+    <w:basedOn w:val="Normal"/>
+    <w:qFormat/>
+    <w:pPr>
+      <w:suppressLineNumbers/>
+    </w:pPr>
+  </w:style>
+  <w:style w:type="paragraph" w:styleId="Prrafodelista">
     <w:name w:val="List Paragraph"/>
     <w:basedOn w:val="Normal"/>
     <w:uiPriority w:val="1"/>
     <w:qFormat/>
-    <w:pPr/>
-    <w:rPr/>
   </w:style>
-  <w:style w:type="paragraph" w:styleId="TableParagraph" w:customStyle="1">
+  <w:style w:type="paragraph" w:customStyle="1" w:styleId="TableParagraph">
     <w:name w:val="Table Paragraph"/>
     <w:basedOn w:val="Normal"/>
     <w:uiPriority w:val="1"/>
     <w:qFormat/>
-    <w:pPr/>
-    <w:rPr/>
   </w:style>
-  <w:style w:type="paragraph" w:styleId="Footer">
-    <w:name w:val="Footer"/>
+  <w:style w:type="paragraph" w:styleId="Piedepgina">
+    <w:name w:val="footer"/>
     <w:basedOn w:val="Normal"/>
-    <w:pPr/>
-    <w:rPr/>
   </w:style>
-  <w:style w:type="paragraph" w:styleId="FrameContents" w:customStyle="1">
+  <w:style w:type="paragraph" w:customStyle="1" w:styleId="FrameContents">
     <w:name w:val="Frame Contents"/>
     <w:basedOn w:val="Normal"/>
     <w:qFormat/>
-    <w:pPr/>
-    <w:rPr/>
-  </w:style>
-  <w:style w:type="numbering" w:styleId="NoList" w:default="1">
-    <w:name w:val="No List"/>
-    <w:uiPriority w:val="99"/>
-    <w:semiHidden/>
-    <w:unhideWhenUsed/>
-    <w:qFormat/>
-  </w:style>
-  <w:style w:type="table" w:default="1" w:styleId="TableNormal">
-    <w:name w:val="Normal Table"/>
-    <w:uiPriority w:val="99"/>
-    <w:semiHidden/>
-    <w:unhideWhenUsed/>
-    <w:tblPr>
-      <w:tblInd w:w="0" w:type="dxa"/>
-      <w:tblCellMar>
-        <w:top w:w="0" w:type="dxa"/>
-        <w:left w:w="108" w:type="dxa"/>
-        <w:bottom w:w="0" w:type="dxa"/>
-        <w:right w:w="108" w:type="dxa"/>
-      </w:tblCellMar>
-    </w:tblPr>
   </w:style>
   <w:style w:type="table" w:customStyle="1" w:styleId="TableNormal1">
     <w:name w:val="Table Normal1"/>

</xml_diff>

<commit_message>
fix - issue #432
</commit_message>
<xml_diff>
--- a/src/assets/formatos/F1-009 OFICIO SOLICITUD A SERVICIOS PERICIALES.docx
+++ b/src/assets/formatos/F1-009 OFICIO SOLICITUD A SERVICIOS PERICIALES.docx
@@ -13,8 +13,6 @@
           <w:szCs w:val="20"/>
         </w:rPr>
       </w:pPr>
-      <w:bookmarkStart w:id="0" w:name="_GoBack"/>
-      <w:bookmarkEnd w:id="0"/>
     </w:p>
     <w:p>
       <w:pPr>
@@ -60,22 +58,18 @@
         </w:rPr>
         <w:t>{</w:t>
       </w:r>
-      <w:proofErr w:type="spellStart"/>
-      <w:r>
-        <w:rPr>
-          <w:rFonts w:ascii="Arial" w:hAnsi="Arial" w:cs="Arial"/>
-          <w:b/>
+      <w:r>
+        <w:rPr>
+          <w:rFonts w:ascii="Arial" w:hAnsi="Arial" w:cs="Arial"/>
           <w:sz w:val="20"/>
           <w:szCs w:val="20"/>
           <w:lang w:val="es-ES"/>
         </w:rPr>
         <w:t>xNIC</w:t>
       </w:r>
-      <w:proofErr w:type="spellEnd"/>
-      <w:r>
-        <w:rPr>
-          <w:rFonts w:ascii="Arial" w:hAnsi="Arial" w:cs="Arial"/>
-          <w:b/>
+      <w:r>
+        <w:rPr>
+          <w:rFonts w:ascii="Arial" w:hAnsi="Arial" w:cs="Arial"/>
           <w:sz w:val="20"/>
           <w:szCs w:val="20"/>
           <w:lang w:val="es-ES"/>
@@ -115,22 +109,18 @@
         </w:rPr>
         <w:t>{</w:t>
       </w:r>
-      <w:proofErr w:type="spellStart"/>
-      <w:r>
-        <w:rPr>
-          <w:rFonts w:ascii="Arial" w:hAnsi="Arial" w:cs="Arial"/>
-          <w:b/>
+      <w:r>
+        <w:rPr>
+          <w:rFonts w:ascii="Arial" w:hAnsi="Arial" w:cs="Arial"/>
           <w:sz w:val="20"/>
           <w:szCs w:val="20"/>
           <w:lang w:val="es-ES"/>
         </w:rPr>
         <w:t>xNUC</w:t>
       </w:r>
-      <w:proofErr w:type="spellEnd"/>
-      <w:r>
-        <w:rPr>
-          <w:rFonts w:ascii="Arial" w:hAnsi="Arial" w:cs="Arial"/>
-          <w:b/>
+      <w:r>
+        <w:rPr>
+          <w:rFonts w:ascii="Arial" w:hAnsi="Arial" w:cs="Arial"/>
           <w:sz w:val="20"/>
           <w:szCs w:val="20"/>
           <w:lang w:val="es-ES"/>
@@ -170,22 +160,18 @@
         </w:rPr>
         <w:t>{</w:t>
       </w:r>
-      <w:proofErr w:type="spellStart"/>
-      <w:r>
-        <w:rPr>
-          <w:rFonts w:ascii="Arial" w:hAnsi="Arial" w:cs="Arial"/>
-          <w:b/>
+      <w:r>
+        <w:rPr>
+          <w:rFonts w:ascii="Arial" w:hAnsi="Arial" w:cs="Arial"/>
           <w:sz w:val="20"/>
           <w:szCs w:val="20"/>
           <w:lang w:val="es-ES"/>
         </w:rPr>
         <w:t>xHechoDelictivo</w:t>
       </w:r>
-      <w:proofErr w:type="spellEnd"/>
-      <w:r>
-        <w:rPr>
-          <w:rFonts w:ascii="Arial" w:hAnsi="Arial" w:cs="Arial"/>
-          <w:b/>
+      <w:r>
+        <w:rPr>
+          <w:rFonts w:ascii="Arial" w:hAnsi="Arial" w:cs="Arial"/>
           <w:sz w:val="20"/>
           <w:szCs w:val="20"/>
           <w:lang w:val="es-ES"/>
@@ -213,7 +199,7 @@
           <w:szCs w:val="20"/>
           <w:lang w:val="es-ES"/>
         </w:rPr>
-        <w:t xml:space="preserve">VICTIMA: </w:t>
+        <w:t>VÍ</w:t>
       </w:r>
       <w:r>
         <w:rPr>
@@ -223,24 +209,30 @@
           <w:szCs w:val="20"/>
           <w:lang w:val="es-ES"/>
         </w:rPr>
+        <w:t xml:space="preserve">CTIMA: </w:t>
+      </w:r>
+      <w:r>
+        <w:rPr>
+          <w:rFonts w:ascii="Arial" w:hAnsi="Arial" w:cs="Arial"/>
+          <w:b/>
+          <w:sz w:val="20"/>
+          <w:szCs w:val="20"/>
+          <w:lang w:val="es-ES"/>
+        </w:rPr>
         <w:t>{</w:t>
       </w:r>
-      <w:proofErr w:type="spellStart"/>
-      <w:r>
-        <w:rPr>
-          <w:rFonts w:ascii="Arial" w:hAnsi="Arial" w:cs="Arial"/>
-          <w:b/>
+      <w:r>
+        <w:rPr>
+          <w:rFonts w:ascii="Arial" w:hAnsi="Arial" w:cs="Arial"/>
           <w:sz w:val="20"/>
           <w:szCs w:val="20"/>
           <w:lang w:val="es-ES"/>
         </w:rPr>
         <w:t>xVictima</w:t>
       </w:r>
-      <w:proofErr w:type="spellEnd"/>
-      <w:r>
-        <w:rPr>
-          <w:rFonts w:ascii="Arial" w:hAnsi="Arial" w:cs="Arial"/>
-          <w:b/>
+      <w:r>
+        <w:rPr>
+          <w:rFonts w:ascii="Arial" w:hAnsi="Arial" w:cs="Arial"/>
           <w:sz w:val="20"/>
           <w:szCs w:val="20"/>
           <w:lang w:val="es-ES"/>
@@ -254,7 +246,6 @@
         <w:jc w:val="both"/>
         <w:rPr>
           <w:rFonts w:ascii="Arial" w:hAnsi="Arial" w:cs="Arial"/>
-          <w:b/>
           <w:sz w:val="20"/>
           <w:szCs w:val="20"/>
           <w:lang w:val="es-ES"/>
@@ -280,22 +271,18 @@
         </w:rPr>
         <w:t>{</w:t>
       </w:r>
-      <w:proofErr w:type="spellStart"/>
-      <w:r>
-        <w:rPr>
-          <w:rFonts w:ascii="Arial" w:hAnsi="Arial" w:cs="Arial"/>
-          <w:b/>
+      <w:r>
+        <w:rPr>
+          <w:rFonts w:ascii="Arial" w:hAnsi="Arial" w:cs="Arial"/>
           <w:sz w:val="20"/>
           <w:szCs w:val="20"/>
           <w:lang w:val="es-ES"/>
         </w:rPr>
         <w:t>xImputado</w:t>
       </w:r>
-      <w:proofErr w:type="spellEnd"/>
-      <w:r>
-        <w:rPr>
-          <w:rFonts w:ascii="Arial" w:hAnsi="Arial" w:cs="Arial"/>
-          <w:b/>
+      <w:r>
+        <w:rPr>
+          <w:rFonts w:ascii="Arial" w:hAnsi="Arial" w:cs="Arial"/>
           <w:sz w:val="20"/>
           <w:szCs w:val="20"/>
           <w:lang w:val="es-ES"/>
@@ -315,7 +302,11 @@
           <w:lang w:val="es-ES"/>
         </w:rPr>
       </w:pPr>
-      <w:r>
+    </w:p>
+    <w:p>
+      <w:pPr>
+        <w:ind w:left="4536"/>
+        <w:jc w:val="both"/>
         <w:rPr>
           <w:rFonts w:ascii="Arial" w:hAnsi="Arial" w:cs="Arial"/>
           <w:b/>
@@ -323,6 +314,15 @@
           <w:szCs w:val="20"/>
           <w:lang w:val="es-ES"/>
         </w:rPr>
+      </w:pPr>
+      <w:r>
+        <w:rPr>
+          <w:rFonts w:ascii="Arial" w:hAnsi="Arial" w:cs="Arial"/>
+          <w:b/>
+          <w:sz w:val="20"/>
+          <w:szCs w:val="20"/>
+          <w:lang w:val="es-ES"/>
+        </w:rPr>
         <w:t xml:space="preserve">OFICIO: </w:t>
       </w:r>
       <w:r>
@@ -335,27 +335,33 @@
         </w:rPr>
         <w:t>{</w:t>
       </w:r>
-      <w:proofErr w:type="spellStart"/>
-      <w:r>
-        <w:rPr>
-          <w:rFonts w:ascii="Arial" w:hAnsi="Arial" w:cs="Arial"/>
-          <w:b/>
+      <w:r>
+        <w:rPr>
+          <w:rFonts w:ascii="Arial" w:hAnsi="Arial" w:cs="Arial"/>
           <w:sz w:val="20"/>
           <w:szCs w:val="20"/>
           <w:lang w:val="es-ES"/>
         </w:rPr>
         <w:t>xOficio</w:t>
       </w:r>
-      <w:proofErr w:type="spellEnd"/>
-      <w:r>
-        <w:rPr>
-          <w:rFonts w:ascii="Arial" w:hAnsi="Arial" w:cs="Arial"/>
-          <w:b/>
+      <w:r>
+        <w:rPr>
+          <w:rFonts w:ascii="Arial" w:hAnsi="Arial" w:cs="Arial"/>
           <w:sz w:val="20"/>
           <w:szCs w:val="20"/>
           <w:lang w:val="es-ES"/>
         </w:rPr>
         <w:t>}</w:t>
+      </w:r>
+      <w:r>
+        <w:rPr>
+          <w:rFonts w:ascii="Arial" w:hAnsi="Arial" w:cs="Arial"/>
+          <w:b/>
+          <w:sz w:val="20"/>
+          <w:szCs w:val="20"/>
+          <w:lang w:val="es-ES"/>
+        </w:rPr>
+        <w:t xml:space="preserve"> </w:t>
       </w:r>
     </w:p>
     <w:p>
@@ -502,7 +508,6 @@
         </w:rPr>
         <w:t>{</w:t>
       </w:r>
-      <w:proofErr w:type="spellStart"/>
       <w:r>
         <w:rPr>
           <w:rFonts w:ascii="Arial" w:hAnsi="Arial" w:cs="Arial"/>
@@ -513,7 +518,6 @@
         </w:rPr>
         <w:t>xPoblacion</w:t>
       </w:r>
-      <w:proofErr w:type="spellEnd"/>
       <w:r>
         <w:rPr>
           <w:rFonts w:ascii="Arial" w:hAnsi="Arial" w:cs="Arial"/>
@@ -574,7 +578,17 @@
           <w:szCs w:val="20"/>
           <w:lang w:val="es-MX"/>
         </w:rPr>
-        <w:t xml:space="preserve">} </w:t>
+        <w:t>}</w:t>
+      </w:r>
+      <w:r>
+        <w:rPr>
+          <w:rFonts w:ascii="Arial" w:hAnsi="Arial" w:cs="Arial"/>
+          <w:b/>
+          <w:sz w:val="20"/>
+          <w:szCs w:val="20"/>
+          <w:lang w:val="es-MX"/>
+        </w:rPr>
+        <w:t xml:space="preserve"> </w:t>
       </w:r>
       <w:r>
         <w:rPr>
@@ -763,21 +777,75 @@
           <w:bCs/>
           <w:sz w:val="20"/>
           <w:szCs w:val="20"/>
-          <w:lang w:val="es-MX"/>
+          <w:lang w:val="es-ES"/>
         </w:rPr>
       </w:pPr>
     </w:p>
     <w:p>
       <w:pPr>
-        <w:spacing w:before="201" w:line="240" w:lineRule="exact"/>
-        <w:ind w:right="4"/>
-        <w:rPr>
-          <w:rFonts w:ascii="Arial" w:eastAsia="Arial" w:hAnsi="Arial" w:cs="Arial"/>
+        <w:spacing w:before="201"/>
+        <w:ind w:right="6"/>
+        <w:rPr>
+          <w:rFonts w:ascii="Arial" w:hAnsi="Arial" w:cs="Arial"/>
+          <w:b/>
           <w:sz w:val="20"/>
           <w:szCs w:val="20"/>
           <w:lang w:val="es-MX"/>
         </w:rPr>
       </w:pPr>
+    </w:p>
+    <w:p>
+      <w:pPr>
+        <w:spacing w:before="201"/>
+        <w:ind w:right="6"/>
+        <w:rPr>
+          <w:rFonts w:ascii="Arial" w:hAnsi="Arial" w:cs="Arial"/>
+          <w:b/>
+          <w:sz w:val="20"/>
+          <w:szCs w:val="20"/>
+          <w:lang w:val="es-MX"/>
+        </w:rPr>
+      </w:pPr>
+      <w:r>
+        <w:rPr>
+          <w:rFonts w:ascii="Arial" w:hAnsi="Arial" w:cs="Arial"/>
+          <w:b/>
+          <w:sz w:val="20"/>
+          <w:szCs w:val="20"/>
+          <w:lang w:val="es-MX"/>
+        </w:rPr>
+        <w:t>{</w:t>
+      </w:r>
+      <w:r>
+        <w:rPr>
+          <w:rFonts w:ascii="Arial" w:hAnsi="Arial" w:cs="Arial"/>
+          <w:b/>
+          <w:sz w:val="20"/>
+          <w:szCs w:val="20"/>
+          <w:lang w:val="es-MX"/>
+        </w:rPr>
+        <w:t>xDirectorInstituto</w:t>
+      </w:r>
+      <w:r>
+        <w:rPr>
+          <w:rFonts w:ascii="Arial" w:hAnsi="Arial" w:cs="Arial"/>
+          <w:b/>
+          <w:sz w:val="20"/>
+          <w:szCs w:val="20"/>
+          <w:lang w:val="es-MX"/>
+        </w:rPr>
+        <w:t>}</w:t>
+      </w:r>
+      <w:r>
+        <w:rPr>
+          <w:rFonts w:ascii="Arial" w:hAnsi="Arial" w:cs="Arial"/>
+          <w:b/>
+          <w:sz w:val="20"/>
+          <w:szCs w:val="20"/>
+          <w:lang w:val="es-MX"/>
+        </w:rPr>
+        <w:br/>
+      </w:r>
       <w:r>
         <w:rPr>
           <w:rFonts w:ascii="Arial" w:hAnsi="Arial" w:cs="Arial"/>
@@ -934,7 +1002,17 @@
           <w:szCs w:val="20"/>
           <w:lang w:val="es-MX"/>
         </w:rPr>
-        <w:t>FISCALIA</w:t>
+        <w:t>FISCALÍ</w:t>
+      </w:r>
+      <w:r>
+        <w:rPr>
+          <w:rFonts w:ascii="Arial" w:hAnsi="Arial" w:cs="Arial"/>
+          <w:b/>
+          <w:sz w:val="20"/>
+          <w:szCs w:val="20"/>
+          <w:lang w:val="es-MX"/>
+        </w:rPr>
+        <w:t>A</w:t>
       </w:r>
       <w:r>
         <w:rPr>
@@ -2247,11 +2325,21 @@
       <w:r>
         <w:rPr>
           <w:rFonts w:cs="Arial"/>
-          <w:sz w:val="20"/>
-          <w:szCs w:val="20"/>
-          <w:lang w:val="es-MX"/>
-        </w:rPr>
-        <w:t xml:space="preserve"> a</w:t>
+          <w:spacing w:val="4"/>
+          <w:sz w:val="20"/>
+          <w:szCs w:val="20"/>
+          <w:lang w:val="es-MX"/>
+        </w:rPr>
+        <w:t xml:space="preserve"> </w:t>
+      </w:r>
+      <w:r>
+        <w:rPr>
+          <w:rFonts w:cs="Arial"/>
+          <w:sz w:val="20"/>
+          <w:szCs w:val="20"/>
+          <w:lang w:val="es-MX"/>
+        </w:rPr>
+        <w:t>a</w:t>
       </w:r>
       <w:r>
         <w:rPr>
@@ -2551,17 +2639,15 @@
       <w:r>
         <w:rPr>
           <w:rFonts w:cs="Arial"/>
-          <w:spacing w:val="-2"/>
-          <w:sz w:val="20"/>
-          <w:szCs w:val="20"/>
-          <w:lang w:val="es-MX"/>
-        </w:rPr>
-        <w:t xml:space="preserve"> </w:t>
-      </w:r>
-      <w:r>
-        <w:rPr>
-          <w:rFonts w:cs="Arial"/>
-          <w:spacing w:val="-2"/>
+          <w:sz w:val="20"/>
+          <w:szCs w:val="20"/>
+          <w:lang w:val="es-MX"/>
+        </w:rPr>
+        <w:t xml:space="preserve"> </w:t>
+      </w:r>
+      <w:r>
+        <w:rPr>
+          <w:rFonts w:cs="Arial"/>
           <w:sz w:val="20"/>
           <w:szCs w:val="20"/>
           <w:lang w:val="es-MX"/>
@@ -2916,22 +3002,11 @@
           <w:szCs w:val="20"/>
           <w:lang w:val="es-MX"/>
         </w:rPr>
-        <w:t>impondrá</w:t>
-      </w:r>
-      <w:r>
-        <w:rPr>
-          <w:rFonts w:cs="Arial"/>
-          <w:spacing w:val="36"/>
-          <w:sz w:val="20"/>
-          <w:szCs w:val="20"/>
-          <w:lang w:val="es-MX"/>
-        </w:rPr>
-        <w:t xml:space="preserve"> </w:t>
-      </w:r>
-      <w:r>
-        <w:rPr>
-          <w:rFonts w:cs="Arial"/>
-          <w:spacing w:val="36"/>
+        <w:t xml:space="preserve">impondrá </w:t>
+      </w:r>
+      <w:r>
+        <w:rPr>
+          <w:rFonts w:cs="Arial"/>
           <w:sz w:val="20"/>
           <w:szCs w:val="20"/>
           <w:lang w:val="es-MX"/>
@@ -2941,7 +3016,6 @@
       <w:r>
         <w:rPr>
           <w:rFonts w:cs="Arial"/>
-          <w:spacing w:val="36"/>
           <w:sz w:val="20"/>
           <w:szCs w:val="20"/>
           <w:lang w:val="es-MX"/>
@@ -2951,7 +3025,6 @@
       <w:r>
         <w:rPr>
           <w:rFonts w:cs="Arial"/>
-          <w:spacing w:val="36"/>
           <w:sz w:val="20"/>
           <w:szCs w:val="20"/>
           <w:lang w:val="es-MX"/>
@@ -2961,7 +3034,6 @@
       <w:r>
         <w:rPr>
           <w:rFonts w:cs="Arial"/>
-          <w:spacing w:val="36"/>
           <w:sz w:val="20"/>
           <w:szCs w:val="20"/>
           <w:lang w:val="es-MX"/>
@@ -3730,467 +3802,298 @@
         </w:rPr>
       </w:pPr>
     </w:p>
+    <w:tbl>
+      <w:tblPr>
+        <w:tblStyle w:val="TableGrid"/>
+        <w:tblW w:w="0" w:type="auto"/>
+        <w:tblLook w:val="04A0" w:firstRow="1" w:lastRow="0" w:firstColumn="1" w:lastColumn="0" w:noHBand="0" w:noVBand="1"/>
+      </w:tblPr>
+      <w:tblGrid>
+        <w:gridCol w:w="9350"/>
+      </w:tblGrid>
+      <w:tr>
+        <w:trPr>
+          <w:cantSplit/>
+        </w:trPr>
+        <w:tc>
+          <w:tcPr>
+            <w:tcW w:w="9350" w:type="dxa"/>
+            <w:tcBorders>
+              <w:top w:val="nil"/>
+              <w:left w:val="nil"/>
+              <w:bottom w:val="nil"/>
+              <w:right w:val="nil"/>
+            </w:tcBorders>
+          </w:tcPr>
+          <w:p>
+            <w:pPr>
+              <w:jc w:val="center"/>
+              <w:rPr>
+                <w:rFonts w:ascii="Arial" w:hAnsi="Arial" w:cs="Arial"/>
+                <w:b/>
+                <w:sz w:val="20"/>
+                <w:szCs w:val="20"/>
+                <w:lang w:val="es-ES"/>
+              </w:rPr>
+            </w:pPr>
+            <w:r>
+              <w:rPr>
+                <w:rFonts w:ascii="Arial" w:hAnsi="Arial" w:cs="Arial"/>
+                <w:b/>
+                <w:sz w:val="20"/>
+                <w:szCs w:val="20"/>
+                <w:lang w:val="es-ES"/>
+              </w:rPr>
+              <w:t>A T E N T A M E N T E</w:t>
+            </w:r>
+          </w:p>
+          <w:p>
+            <w:pPr>
+              <w:jc w:val="center"/>
+              <w:rPr>
+                <w:rFonts w:ascii="Arial" w:hAnsi="Arial" w:cs="Arial"/>
+                <w:b/>
+                <w:sz w:val="20"/>
+                <w:szCs w:val="20"/>
+                <w:lang w:val="es-ES"/>
+              </w:rPr>
+            </w:pPr>
+          </w:p>
+          <w:p>
+            <w:pPr>
+              <w:jc w:val="center"/>
+              <w:rPr>
+                <w:rFonts w:ascii="Arial" w:hAnsi="Arial" w:cs="Arial"/>
+                <w:b/>
+                <w:sz w:val="20"/>
+                <w:szCs w:val="20"/>
+                <w:lang w:val="es-ES"/>
+              </w:rPr>
+            </w:pPr>
+          </w:p>
+          <w:p>
+            <w:pPr>
+              <w:jc w:val="center"/>
+              <w:rPr>
+                <w:rFonts w:ascii="Arial" w:hAnsi="Arial" w:cs="Arial"/>
+                <w:b/>
+                <w:sz w:val="20"/>
+                <w:szCs w:val="20"/>
+                <w:lang w:val="es-ES"/>
+              </w:rPr>
+            </w:pPr>
+          </w:p>
+          <w:p>
+            <w:pPr>
+              <w:jc w:val="center"/>
+              <w:rPr>
+                <w:rFonts w:ascii="Arial" w:hAnsi="Arial" w:cs="Arial"/>
+                <w:b/>
+                <w:sz w:val="20"/>
+                <w:szCs w:val="20"/>
+                <w:lang w:val="es-ES"/>
+              </w:rPr>
+            </w:pPr>
+            <w:r>
+              <w:rPr>
+                <w:rFonts w:ascii="Arial" w:hAnsi="Arial" w:cs="Arial"/>
+                <w:b/>
+                <w:sz w:val="20"/>
+                <w:szCs w:val="20"/>
+                <w:lang w:val="es-ES"/>
+              </w:rPr>
+              <w:t>___________________________________________</w:t>
+            </w:r>
+          </w:p>
+          <w:p>
+            <w:pPr>
+              <w:jc w:val="center"/>
+              <w:rPr>
+                <w:rFonts w:ascii="Arial" w:hAnsi="Arial" w:cs="Arial"/>
+                <w:b/>
+                <w:sz w:val="20"/>
+                <w:szCs w:val="20"/>
+                <w:lang w:val="es-ES"/>
+              </w:rPr>
+            </w:pPr>
+            <w:r>
+              <w:rPr>
+                <w:rFonts w:ascii="Arial" w:hAnsi="Arial" w:cs="Arial"/>
+                <w:b/>
+                <w:sz w:val="20"/>
+                <w:szCs w:val="20"/>
+                <w:lang w:val="es-ES"/>
+              </w:rPr>
+              <w:t>{</w:t>
+            </w:r>
+            <w:r>
+              <w:rPr>
+                <w:rFonts w:ascii="Arial" w:hAnsi="Arial" w:cs="Arial"/>
+                <w:b/>
+                <w:sz w:val="20"/>
+                <w:szCs w:val="20"/>
+                <w:lang w:val="es-ES"/>
+              </w:rPr>
+              <w:t>xNombreEmisorFirma</w:t>
+            </w:r>
+            <w:r>
+              <w:rPr>
+                <w:rFonts w:ascii="Arial" w:hAnsi="Arial" w:cs="Arial"/>
+                <w:b/>
+                <w:sz w:val="20"/>
+                <w:szCs w:val="20"/>
+                <w:lang w:val="es-ES"/>
+              </w:rPr>
+              <w:t>}</w:t>
+            </w:r>
+          </w:p>
+          <w:p>
+            <w:pPr>
+              <w:jc w:val="center"/>
+              <w:rPr>
+                <w:rFonts w:ascii="Arial" w:hAnsi="Arial" w:cs="Arial"/>
+                <w:b/>
+                <w:sz w:val="20"/>
+                <w:szCs w:val="20"/>
+                <w:lang w:val="es-ES"/>
+              </w:rPr>
+            </w:pPr>
+            <w:r>
+              <w:rPr>
+                <w:rFonts w:ascii="Arial" w:hAnsi="Arial" w:cs="Arial"/>
+                <w:b/>
+                <w:sz w:val="20"/>
+                <w:szCs w:val="20"/>
+                <w:lang w:val="es-ES"/>
+              </w:rPr>
+              <w:t>{</w:t>
+            </w:r>
+            <w:r>
+              <w:rPr>
+                <w:rFonts w:ascii="Arial" w:hAnsi="Arial" w:cs="Arial"/>
+                <w:b/>
+                <w:sz w:val="20"/>
+                <w:szCs w:val="20"/>
+                <w:lang w:val="es-ES"/>
+              </w:rPr>
+              <w:t>xCargoEmisorFirma</w:t>
+            </w:r>
+            <w:r>
+              <w:rPr>
+                <w:rFonts w:ascii="Arial" w:hAnsi="Arial" w:cs="Arial"/>
+                <w:b/>
+                <w:sz w:val="20"/>
+                <w:szCs w:val="20"/>
+                <w:lang w:val="es-ES"/>
+              </w:rPr>
+              <w:t>}</w:t>
+            </w:r>
+          </w:p>
+          <w:p>
+            <w:pPr>
+              <w:jc w:val="center"/>
+              <w:rPr>
+                <w:rFonts w:ascii="Arial" w:hAnsi="Arial" w:cs="Arial"/>
+                <w:b/>
+                <w:sz w:val="20"/>
+                <w:szCs w:val="20"/>
+                <w:lang w:val="es-ES"/>
+              </w:rPr>
+            </w:pPr>
+            <w:r>
+              <w:rPr>
+                <w:rFonts w:ascii="Arial" w:hAnsi="Arial" w:cs="Arial"/>
+                <w:b/>
+                <w:sz w:val="20"/>
+                <w:szCs w:val="20"/>
+                <w:lang w:val="es-ES"/>
+              </w:rPr>
+              <w:t xml:space="preserve">ADSCRITO A </w:t>
+            </w:r>
+            <w:r>
+              <w:rPr>
+                <w:rFonts w:ascii="Arial" w:hAnsi="Arial" w:cs="Arial"/>
+                <w:b/>
+                <w:sz w:val="20"/>
+                <w:szCs w:val="20"/>
+                <w:lang w:val="es-ES"/>
+              </w:rPr>
+              <w:t>{</w:t>
+            </w:r>
+            <w:r>
+              <w:rPr>
+                <w:rFonts w:ascii="Arial" w:hAnsi="Arial" w:cs="Arial"/>
+                <w:b/>
+                <w:sz w:val="20"/>
+                <w:szCs w:val="20"/>
+                <w:lang w:val="es-ES"/>
+              </w:rPr>
+              <w:t>xAdscripcionEmisorFirma</w:t>
+            </w:r>
+            <w:r>
+              <w:rPr>
+                <w:rFonts w:ascii="Arial" w:hAnsi="Arial" w:cs="Arial"/>
+                <w:b/>
+                <w:sz w:val="20"/>
+                <w:szCs w:val="20"/>
+                <w:lang w:val="es-ES"/>
+              </w:rPr>
+              <w:t>}</w:t>
+            </w:r>
+            <w:bookmarkStart w:id="0" w:name="_GoBack"/>
+            <w:bookmarkEnd w:id="0"/>
+          </w:p>
+        </w:tc>
+      </w:tr>
+    </w:tbl>
     <w:p>
       <w:pPr>
-        <w:pStyle w:val="Heading1"/>
-        <w:spacing w:line="240" w:lineRule="exact"/>
-        <w:ind w:left="3261" w:right="3320"/>
-        <w:jc w:val="center"/>
-        <w:rPr>
-          <w:rFonts w:cs="Arial"/>
-          <w:b w:val="0"/>
-          <w:bCs w:val="0"/>
-          <w:sz w:val="20"/>
-          <w:szCs w:val="20"/>
-          <w:lang w:val="es-MX"/>
-        </w:rPr>
-      </w:pPr>
-      <w:r>
-        <w:rPr>
-          <w:rFonts w:cs="Arial"/>
-          <w:sz w:val="20"/>
-          <w:szCs w:val="20"/>
-          <w:lang w:val="es-MX"/>
-        </w:rPr>
-        <w:t>A</w:t>
-      </w:r>
-      <w:r>
-        <w:rPr>
-          <w:rFonts w:cs="Arial"/>
-          <w:spacing w:val="-1"/>
-          <w:sz w:val="20"/>
-          <w:szCs w:val="20"/>
-          <w:lang w:val="es-MX"/>
-        </w:rPr>
-        <w:t xml:space="preserve"> </w:t>
-      </w:r>
-      <w:r>
-        <w:rPr>
-          <w:rFonts w:cs="Arial"/>
-          <w:sz w:val="20"/>
-          <w:szCs w:val="20"/>
-          <w:lang w:val="es-MX"/>
-        </w:rPr>
-        <w:t>T</w:t>
-      </w:r>
-      <w:r>
-        <w:rPr>
-          <w:rFonts w:cs="Arial"/>
-          <w:spacing w:val="-1"/>
-          <w:sz w:val="20"/>
-          <w:szCs w:val="20"/>
-          <w:lang w:val="es-MX"/>
-        </w:rPr>
-        <w:t xml:space="preserve"> </w:t>
-      </w:r>
-      <w:r>
-        <w:rPr>
-          <w:rFonts w:cs="Arial"/>
-          <w:sz w:val="20"/>
-          <w:szCs w:val="20"/>
-          <w:lang w:val="es-MX"/>
-        </w:rPr>
-        <w:t>E</w:t>
-      </w:r>
-      <w:r>
-        <w:rPr>
-          <w:rFonts w:cs="Arial"/>
-          <w:spacing w:val="-1"/>
-          <w:sz w:val="20"/>
-          <w:szCs w:val="20"/>
-          <w:lang w:val="es-MX"/>
-        </w:rPr>
-        <w:t xml:space="preserve"> </w:t>
-      </w:r>
-      <w:r>
-        <w:rPr>
-          <w:rFonts w:cs="Arial"/>
-          <w:sz w:val="20"/>
-          <w:szCs w:val="20"/>
-          <w:lang w:val="es-MX"/>
-        </w:rPr>
-        <w:t>N</w:t>
-      </w:r>
-      <w:r>
-        <w:rPr>
-          <w:rFonts w:cs="Arial"/>
-          <w:spacing w:val="-1"/>
-          <w:sz w:val="20"/>
-          <w:szCs w:val="20"/>
-          <w:lang w:val="es-MX"/>
-        </w:rPr>
-        <w:t xml:space="preserve"> </w:t>
-      </w:r>
-      <w:r>
-        <w:rPr>
-          <w:rFonts w:cs="Arial"/>
-          <w:sz w:val="20"/>
-          <w:szCs w:val="20"/>
-          <w:lang w:val="es-MX"/>
-        </w:rPr>
-        <w:t>T</w:t>
-      </w:r>
-      <w:r>
-        <w:rPr>
-          <w:rFonts w:cs="Arial"/>
-          <w:spacing w:val="-1"/>
-          <w:sz w:val="20"/>
-          <w:szCs w:val="20"/>
-          <w:lang w:val="es-MX"/>
-        </w:rPr>
-        <w:t xml:space="preserve"> </w:t>
-      </w:r>
-      <w:r>
-        <w:rPr>
-          <w:rFonts w:cs="Arial"/>
-          <w:sz w:val="20"/>
-          <w:szCs w:val="20"/>
-          <w:lang w:val="es-MX"/>
-        </w:rPr>
-        <w:t>A</w:t>
-      </w:r>
-      <w:r>
-        <w:rPr>
-          <w:rFonts w:cs="Arial"/>
-          <w:spacing w:val="-1"/>
-          <w:sz w:val="20"/>
-          <w:szCs w:val="20"/>
-          <w:lang w:val="es-MX"/>
-        </w:rPr>
-        <w:t xml:space="preserve"> </w:t>
-      </w:r>
-      <w:r>
-        <w:rPr>
-          <w:rFonts w:cs="Arial"/>
-          <w:sz w:val="20"/>
-          <w:szCs w:val="20"/>
-          <w:lang w:val="es-MX"/>
-        </w:rPr>
-        <w:t>M</w:t>
-      </w:r>
-      <w:r>
-        <w:rPr>
-          <w:rFonts w:cs="Arial"/>
-          <w:spacing w:val="-1"/>
-          <w:sz w:val="20"/>
-          <w:szCs w:val="20"/>
-          <w:lang w:val="es-MX"/>
-        </w:rPr>
-        <w:t xml:space="preserve"> </w:t>
-      </w:r>
-      <w:r>
-        <w:rPr>
-          <w:rFonts w:cs="Arial"/>
-          <w:sz w:val="20"/>
-          <w:szCs w:val="20"/>
-          <w:lang w:val="es-MX"/>
-        </w:rPr>
-        <w:t>E</w:t>
-      </w:r>
-      <w:r>
-        <w:rPr>
-          <w:rFonts w:cs="Arial"/>
-          <w:spacing w:val="-1"/>
-          <w:sz w:val="20"/>
-          <w:szCs w:val="20"/>
-          <w:lang w:val="es-MX"/>
-        </w:rPr>
-        <w:t xml:space="preserve"> </w:t>
-      </w:r>
-      <w:r>
-        <w:rPr>
-          <w:rFonts w:cs="Arial"/>
-          <w:sz w:val="20"/>
-          <w:szCs w:val="20"/>
-          <w:lang w:val="es-MX"/>
-        </w:rPr>
-        <w:t>N</w:t>
-      </w:r>
-      <w:r>
-        <w:rPr>
-          <w:rFonts w:cs="Arial"/>
-          <w:spacing w:val="-1"/>
-          <w:sz w:val="20"/>
-          <w:szCs w:val="20"/>
-          <w:lang w:val="es-MX"/>
-        </w:rPr>
-        <w:t xml:space="preserve"> </w:t>
-      </w:r>
-      <w:r>
-        <w:rPr>
-          <w:rFonts w:cs="Arial"/>
-          <w:sz w:val="20"/>
-          <w:szCs w:val="20"/>
-          <w:lang w:val="es-MX"/>
-        </w:rPr>
-        <w:t>T</w:t>
-      </w:r>
-      <w:r>
-        <w:rPr>
-          <w:rFonts w:cs="Arial"/>
-          <w:spacing w:val="-1"/>
-          <w:sz w:val="20"/>
-          <w:szCs w:val="20"/>
-          <w:lang w:val="es-MX"/>
-        </w:rPr>
-        <w:t xml:space="preserve"> </w:t>
-      </w:r>
-      <w:r>
-        <w:rPr>
-          <w:rFonts w:cs="Arial"/>
-          <w:sz w:val="20"/>
-          <w:szCs w:val="20"/>
-          <w:lang w:val="es-MX"/>
-        </w:rPr>
-        <w:t>E</w:t>
-      </w:r>
-    </w:p>
-    <w:p>
-      <w:pPr>
+        <w:spacing w:before="10"/>
         <w:rPr>
           <w:rFonts w:ascii="Arial" w:eastAsia="Arial" w:hAnsi="Arial" w:cs="Arial"/>
-          <w:b/>
-          <w:bCs/>
-          <w:sz w:val="20"/>
-          <w:szCs w:val="20"/>
-          <w:lang w:val="es-MX"/>
+          <w:sz w:val="20"/>
+          <w:szCs w:val="20"/>
+          <w:lang w:val="es-ES"/>
         </w:rPr>
       </w:pPr>
     </w:p>
     <w:p>
       <w:pPr>
+        <w:spacing w:before="10"/>
         <w:rPr>
           <w:rFonts w:ascii="Arial" w:eastAsia="Arial" w:hAnsi="Arial" w:cs="Arial"/>
-          <w:b/>
-          <w:bCs/>
           <w:sz w:val="20"/>
           <w:szCs w:val="20"/>
           <w:lang w:val="es-MX"/>
         </w:rPr>
       </w:pPr>
-    </w:p>
-    <w:p>
-      <w:pPr>
-        <w:rPr>
-          <w:rFonts w:ascii="Arial" w:eastAsia="Arial" w:hAnsi="Arial" w:cs="Arial"/>
-          <w:b/>
-          <w:bCs/>
-          <w:sz w:val="20"/>
-          <w:szCs w:val="20"/>
-          <w:lang w:val="es-MX"/>
-        </w:rPr>
-      </w:pPr>
-    </w:p>
-    <w:p>
-      <w:pPr>
-        <w:spacing w:before="7"/>
-        <w:rPr>
-          <w:rFonts w:ascii="Arial" w:eastAsia="Arial" w:hAnsi="Arial" w:cs="Arial"/>
-          <w:b/>
-          <w:bCs/>
-          <w:sz w:val="20"/>
-          <w:szCs w:val="20"/>
-          <w:lang w:val="es-MX"/>
-        </w:rPr>
-      </w:pPr>
-    </w:p>
-    <w:p>
-      <w:pPr>
-        <w:spacing w:before="7"/>
-        <w:rPr>
-          <w:rFonts w:ascii="Arial" w:eastAsia="Arial" w:hAnsi="Arial" w:cs="Arial"/>
-          <w:b/>
-          <w:bCs/>
-          <w:sz w:val="20"/>
-          <w:szCs w:val="20"/>
-          <w:lang w:val="es-MX"/>
-        </w:rPr>
-      </w:pPr>
-    </w:p>
-    <w:p>
-      <w:pPr>
-        <w:spacing w:before="7"/>
-        <w:jc w:val="center"/>
-        <w:rPr>
-          <w:rFonts w:ascii="Arial" w:eastAsia="Arial" w:hAnsi="Arial" w:cs="Arial"/>
-          <w:b/>
-          <w:bCs/>
-          <w:sz w:val="20"/>
-          <w:szCs w:val="20"/>
-          <w:lang w:val="es-MX"/>
-        </w:rPr>
-      </w:pPr>
-      <w:r>
-        <w:rPr>
-          <w:rFonts w:ascii="Arial" w:eastAsia="Arial" w:hAnsi="Arial" w:cs="Arial"/>
-          <w:b/>
-          <w:bCs/>
-          <w:sz w:val="20"/>
-          <w:szCs w:val="20"/>
-          <w:lang w:val="es-MX"/>
-        </w:rPr>
-        <w:t>_____________________________________________________</w:t>
-      </w:r>
-    </w:p>
-    <w:p>
-      <w:pPr>
-        <w:jc w:val="center"/>
-        <w:rPr>
-          <w:rFonts w:ascii="Arial" w:hAnsi="Arial" w:cs="Arial"/>
-          <w:b/>
-          <w:sz w:val="20"/>
-          <w:szCs w:val="20"/>
-          <w:lang w:val="es-ES"/>
-        </w:rPr>
-      </w:pPr>
-      <w:r>
-        <w:rPr>
-          <w:rFonts w:ascii="Arial" w:hAnsi="Arial" w:cs="Arial"/>
-          <w:b/>
-          <w:sz w:val="20"/>
-          <w:szCs w:val="20"/>
-          <w:lang w:val="es-ES"/>
-        </w:rPr>
-        <w:t>{</w:t>
-      </w:r>
-      <w:proofErr w:type="spellStart"/>
-      <w:r>
-        <w:rPr>
-          <w:rFonts w:ascii="Arial" w:hAnsi="Arial" w:cs="Arial"/>
-          <w:b/>
-          <w:sz w:val="20"/>
-          <w:szCs w:val="20"/>
-          <w:lang w:val="es-ES"/>
-        </w:rPr>
-        <w:t>xNombreEmisorFirma</w:t>
-      </w:r>
-      <w:proofErr w:type="spellEnd"/>
-      <w:r>
-        <w:rPr>
-          <w:rFonts w:ascii="Arial" w:hAnsi="Arial" w:cs="Arial"/>
-          <w:b/>
-          <w:sz w:val="20"/>
-          <w:szCs w:val="20"/>
-          <w:lang w:val="es-ES"/>
-        </w:rPr>
-        <w:t>}</w:t>
-      </w:r>
-    </w:p>
-    <w:p>
-      <w:pPr>
-        <w:spacing w:line="236" w:lineRule="exact"/>
-        <w:ind w:left="46"/>
-        <w:jc w:val="center"/>
-        <w:rPr>
-          <w:rFonts w:ascii="Arial" w:hAnsi="Arial" w:cs="Arial"/>
-          <w:b/>
-          <w:sz w:val="20"/>
-          <w:szCs w:val="20"/>
-          <w:lang w:val="es-MX"/>
-        </w:rPr>
-      </w:pPr>
-      <w:r>
-        <w:rPr>
-          <w:rFonts w:ascii="Arial" w:hAnsi="Arial" w:cs="Arial"/>
-          <w:b/>
-          <w:sz w:val="20"/>
-          <w:szCs w:val="20"/>
-          <w:lang w:val="es-MX"/>
-        </w:rPr>
-        <w:t>AGENTE DEL MINISTERIO PÚBLICO</w:t>
-      </w:r>
-    </w:p>
-    <w:p>
-      <w:pPr>
-        <w:jc w:val="center"/>
-        <w:rPr>
-          <w:rFonts w:ascii="Arial" w:hAnsi="Arial" w:cs="Arial"/>
-          <w:sz w:val="20"/>
-          <w:szCs w:val="20"/>
-          <w:lang w:val="es-ES"/>
-        </w:rPr>
-      </w:pPr>
-      <w:r>
-        <w:rPr>
-          <w:rFonts w:ascii="Arial" w:hAnsi="Arial" w:cs="Arial"/>
-          <w:b/>
-          <w:sz w:val="20"/>
-          <w:szCs w:val="20"/>
-          <w:lang w:val="es-MX"/>
-        </w:rPr>
-        <w:t>ADSCRITO A</w:t>
-      </w:r>
-      <w:r>
-        <w:rPr>
-          <w:rFonts w:ascii="Arial" w:hAnsi="Arial" w:cs="Arial"/>
-          <w:b/>
-          <w:sz w:val="20"/>
-          <w:szCs w:val="20"/>
-          <w:lang w:val="es-MX"/>
-        </w:rPr>
-        <w:t xml:space="preserve"> LA</w:t>
-      </w:r>
-      <w:r>
-        <w:rPr>
-          <w:rFonts w:ascii="Arial" w:hAnsi="Arial" w:cs="Arial"/>
-          <w:b/>
-          <w:sz w:val="20"/>
-          <w:szCs w:val="20"/>
-          <w:lang w:val="es-MX"/>
-        </w:rPr>
-        <w:t xml:space="preserve"> </w:t>
-      </w:r>
-      <w:r>
-        <w:rPr>
-          <w:rFonts w:ascii="Arial" w:hAnsi="Arial" w:cs="Arial"/>
-          <w:b/>
-          <w:sz w:val="20"/>
-          <w:szCs w:val="20"/>
-          <w:lang w:val="es-MX"/>
-        </w:rPr>
-        <w:t>{</w:t>
-      </w:r>
-      <w:r>
-        <w:rPr>
-          <w:rFonts w:ascii="Arial" w:hAnsi="Arial" w:cs="Arial"/>
-          <w:b/>
-          <w:sz w:val="20"/>
-          <w:szCs w:val="20"/>
-          <w:lang w:val="es-MX"/>
-        </w:rPr>
-        <w:t>xAdscripcionEmisorFirma</w:t>
-      </w:r>
-      <w:r>
-        <w:rPr>
-          <w:rFonts w:ascii="Arial" w:hAnsi="Arial" w:cs="Arial"/>
-          <w:b/>
-          <w:sz w:val="20"/>
-          <w:szCs w:val="20"/>
-          <w:lang w:val="es-MX"/>
-        </w:rPr>
-        <w:t>}</w:t>
-      </w:r>
     </w:p>
     <w:p>
       <w:pPr>
         <w:pStyle w:val="Cuerpo"/>
         <w:shd w:val="clear" w:color="auto" w:fill="FFFFFF"/>
         <w:spacing w:after="0" w:line="240" w:lineRule="auto"/>
-        <w:jc w:val="center"/>
-        <w:rPr>
-          <w:rFonts w:ascii="Arial" w:hAnsi="Arial" w:cs="Arial"/>
-          <w:b/>
-          <w:sz w:val="20"/>
-          <w:szCs w:val="20"/>
+        <w:rPr>
+          <w:rFonts w:ascii="Arial" w:hAnsi="Arial" w:cs="Arial"/>
+          <w:b/>
+          <w:sz w:val="20"/>
+          <w:szCs w:val="20"/>
+          <w:lang w:val="es-ES"/>
+        </w:rPr>
+      </w:pPr>
+    </w:p>
+    <w:p>
+      <w:pPr>
+        <w:rPr>
           <w:lang w:val="es-ES"/>
         </w:rPr>
       </w:pPr>
     </w:p>
     <w:sectPr>
-      <w:headerReference w:type="default" r:id="rId7"/>
-      <w:footerReference w:type="default" r:id="rId8"/>
+      <w:headerReference w:type="default" r:id="rId8"/>
+      <w:footerReference w:type="default" r:id="rId9"/>
       <w:pgSz w:w="12240" w:h="15840"/>
-      <w:pgMar w:top="0" w:right="1440" w:bottom="1440" w:left="1440" w:header="0" w:footer="709" w:gutter="0"/>
+      <w:pgMar w:top="1644" w:right="1440" w:bottom="1440" w:left="1440" w:header="0" w:footer="0" w:gutter="0"/>
       <w:cols w:space="708"/>
       <w:docGrid w:linePitch="360"/>
     </w:sectPr>
@@ -4238,20 +4141,20 @@
         <w:noProof/>
       </w:rPr>
       <w:drawing>
-        <wp:anchor distT="0" distB="0" distL="114300" distR="114300" simplePos="0" relativeHeight="251662336" behindDoc="1" locked="0" layoutInCell="1" allowOverlap="1" wp14:anchorId="7E6D94D8" wp14:editId="43EF7060">
+        <wp:anchor distT="0" distB="0" distL="114300" distR="114300" simplePos="0" relativeHeight="251662336" behindDoc="1" locked="0" layoutInCell="1" allowOverlap="1" wp14:anchorId="16AC5675" wp14:editId="6E681CCB">
           <wp:simplePos x="0" y="0"/>
           <wp:positionH relativeFrom="column">
-            <wp:posOffset>-977265</wp:posOffset>
+            <wp:posOffset>-1205568</wp:posOffset>
           </wp:positionH>
           <wp:positionV relativeFrom="paragraph">
-            <wp:posOffset>199499</wp:posOffset>
+            <wp:posOffset>-363112</wp:posOffset>
           </wp:positionV>
-          <wp:extent cx="7886700" cy="553754"/>
+          <wp:extent cx="8769600" cy="612000"/>
           <wp:effectExtent l="0" t="0" r="0" b="0"/>
           <wp:wrapNone/>
-          <wp:docPr id="4" name="Imagen 4"/>
+          <wp:docPr id="18" name="Imagen 4"/>
           <wp:cNvGraphicFramePr>
-            <a:graphicFrameLocks xmlns:a="http://schemas.openxmlformats.org/drawingml/2006/main" noChangeAspect="1"/>
+            <a:graphicFrameLocks xmlns:a="http://schemas.openxmlformats.org/drawingml/2006/main"/>
           </wp:cNvGraphicFramePr>
           <a:graphic xmlns:a="http://schemas.openxmlformats.org/drawingml/2006/main">
             <a:graphicData uri="http://schemas.openxmlformats.org/drawingml/2006/picture">
@@ -4263,10 +4166,10 @@
                   </pic:cNvPicPr>
                 </pic:nvPicPr>
                 <pic:blipFill>
-                  <a:blip r:embed="rId1">
+                  <a:blip r:embed="rId1" cstate="email">
                     <a:extLst>
                       <a:ext uri="{28A0092B-C50C-407E-A947-70E740481C1C}">
-                        <a14:useLocalDpi xmlns:a14="http://schemas.microsoft.com/office/drawing/2010/main" val="0"/>
+                        <a14:useLocalDpi xmlns:a14="http://schemas.microsoft.com/office/drawing/2010/main"/>
                       </a:ext>
                     </a:extLst>
                   </a:blip>
@@ -4277,7 +4180,7 @@
                 <pic:spPr bwMode="auto">
                   <a:xfrm>
                     <a:off x="0" y="0"/>
-                    <a:ext cx="7886700" cy="553754"/>
+                    <a:ext cx="8769600" cy="612000"/>
                   </a:xfrm>
                   <a:prstGeom prst="rect">
                     <a:avLst/>
@@ -4295,6 +4198,12 @@
               </pic:pic>
             </a:graphicData>
           </a:graphic>
+          <wp14:sizeRelH relativeFrom="margin">
+            <wp14:pctWidth>0</wp14:pctWidth>
+          </wp14:sizeRelH>
+          <wp14:sizeRelV relativeFrom="margin">
+            <wp14:pctHeight>0</wp14:pctHeight>
+          </wp14:sizeRelV>
         </wp:anchor>
       </w:drawing>
     </w:r>
@@ -4303,7 +4212,7 @@
     <w:pPr>
       <w:pStyle w:val="Footer"/>
       <w:ind w:right="-801"/>
-      <w:jc w:val="right"/>
+      <w:jc w:val="center"/>
       <w:rPr>
         <w:rFonts w:ascii="Gotham Book" w:hAnsi="Gotham Book" w:cs="Tahoma"/>
         <w:color w:val="404040"/>
@@ -4355,6 +4264,78 @@
         <w:lang w:val="es-ES"/>
       </w:rPr>
     </w:pPr>
+    <w:r>
+      <w:rPr>
+        <w:rFonts w:ascii="Arial" w:hAnsi="Arial" w:cs="Arial"/>
+        <w:b/>
+        <w:noProof/>
+      </w:rPr>
+      <w:drawing>
+        <wp:anchor distT="0" distB="0" distL="114300" distR="114300" simplePos="0" relativeHeight="251660288" behindDoc="0" locked="0" layoutInCell="1" allowOverlap="1" wp14:anchorId="62CFE35B" wp14:editId="21C4BA2D">
+          <wp:simplePos x="0" y="0"/>
+          <wp:positionH relativeFrom="column">
+            <wp:posOffset>9728</wp:posOffset>
+          </wp:positionH>
+          <wp:positionV relativeFrom="paragraph">
+            <wp:posOffset>116732</wp:posOffset>
+          </wp:positionV>
+          <wp:extent cx="916932" cy="1028808"/>
+          <wp:effectExtent l="0" t="0" r="0" b="0"/>
+          <wp:wrapNone/>
+          <wp:docPr id="17" name="Picture 17" descr="/Users/jesusalberto/Documents/Logo2.png"/>
+          <wp:cNvGraphicFramePr>
+            <a:graphicFrameLocks xmlns:a="http://schemas.openxmlformats.org/drawingml/2006/main"/>
+          </wp:cNvGraphicFramePr>
+          <a:graphic xmlns:a="http://schemas.openxmlformats.org/drawingml/2006/main">
+            <a:graphicData uri="http://schemas.openxmlformats.org/drawingml/2006/picture">
+              <pic:pic xmlns:pic="http://schemas.openxmlformats.org/drawingml/2006/picture">
+                <pic:nvPicPr>
+                  <pic:cNvPr id="0" name="Picture 8" descr="/Users/jesusalberto/Documents/Logo2.png"/>
+                  <pic:cNvPicPr>
+                    <a:picLocks noChangeAspect="1" noChangeArrowheads="1"/>
+                  </pic:cNvPicPr>
+                </pic:nvPicPr>
+                <pic:blipFill rotWithShape="1">
+                  <a:blip r:embed="rId1" cstate="email">
+                    <a:extLst>
+                      <a:ext uri="{28A0092B-C50C-407E-A947-70E740481C1C}">
+                        <a14:useLocalDpi xmlns:a14="http://schemas.microsoft.com/office/drawing/2010/main"/>
+                      </a:ext>
+                    </a:extLst>
+                  </a:blip>
+                  <a:srcRect t="13268" b="11902"/>
+                  <a:stretch/>
+                </pic:blipFill>
+                <pic:spPr bwMode="auto">
+                  <a:xfrm>
+                    <a:off x="0" y="0"/>
+                    <a:ext cx="954045" cy="1070450"/>
+                  </a:xfrm>
+                  <a:prstGeom prst="rect">
+                    <a:avLst/>
+                  </a:prstGeom>
+                  <a:noFill/>
+                  <a:ln>
+                    <a:noFill/>
+                  </a:ln>
+                  <a:extLst>
+                    <a:ext uri="{53640926-AAD7-44D8-BBD7-CCE9431645EC}">
+                      <a14:shadowObscured xmlns:a14="http://schemas.microsoft.com/office/drawing/2010/main"/>
+                    </a:ext>
+                  </a:extLst>
+                </pic:spPr>
+              </pic:pic>
+            </a:graphicData>
+          </a:graphic>
+          <wp14:sizeRelH relativeFrom="page">
+            <wp14:pctWidth>0</wp14:pctWidth>
+          </wp14:sizeRelH>
+          <wp14:sizeRelV relativeFrom="page">
+            <wp14:pctHeight>0</wp14:pctHeight>
+          </wp14:sizeRelV>
+        </wp:anchor>
+      </w:drawing>
+    </w:r>
   </w:p>
   <w:p>
     <w:pPr>
@@ -4373,20 +4354,20 @@
         <w:noProof/>
       </w:rPr>
       <w:drawing>
-        <wp:anchor distT="0" distB="0" distL="114300" distR="114300" simplePos="0" relativeHeight="251658240" behindDoc="0" locked="0" layoutInCell="1" allowOverlap="1" wp14:anchorId="545912ED" wp14:editId="018C4B39">
+        <wp:anchor distT="0" distB="0" distL="114300" distR="114300" simplePos="0" relativeHeight="251658240" behindDoc="0" locked="0" layoutInCell="1" allowOverlap="1" wp14:anchorId="545912ED" wp14:editId="60A37244">
           <wp:simplePos x="0" y="0"/>
           <wp:positionH relativeFrom="column">
-            <wp:posOffset>5040739</wp:posOffset>
+            <wp:posOffset>5038928</wp:posOffset>
           </wp:positionH>
           <wp:positionV relativeFrom="paragraph">
-            <wp:posOffset>18152</wp:posOffset>
+            <wp:posOffset>19685</wp:posOffset>
           </wp:positionV>
-          <wp:extent cx="847751" cy="1095103"/>
-          <wp:effectExtent l="0" t="0" r="0" b="0"/>
+          <wp:extent cx="765175" cy="980942"/>
+          <wp:effectExtent l="0" t="0" r="0" b="10160"/>
           <wp:wrapNone/>
-          <wp:docPr id="7" name="Picture 7" descr="/Users/jesusalberto/Documents/Logo1.png"/>
+          <wp:docPr id="16" name="Picture 16" descr="/Users/jesusalberto/Documents/Logo1.png"/>
           <wp:cNvGraphicFramePr>
-            <a:graphicFrameLocks xmlns:a="http://schemas.openxmlformats.org/drawingml/2006/main" noChangeAspect="1"/>
+            <a:graphicFrameLocks xmlns:a="http://schemas.openxmlformats.org/drawingml/2006/main"/>
           </wp:cNvGraphicFramePr>
           <a:graphic xmlns:a="http://schemas.openxmlformats.org/drawingml/2006/main">
             <a:graphicData uri="http://schemas.openxmlformats.org/drawingml/2006/picture">
@@ -4398,10 +4379,10 @@
                   </pic:cNvPicPr>
                 </pic:nvPicPr>
                 <pic:blipFill>
-                  <a:blip r:embed="rId1">
+                  <a:blip r:embed="rId2" cstate="email">
                     <a:extLst>
                       <a:ext uri="{28A0092B-C50C-407E-A947-70E740481C1C}">
-                        <a14:useLocalDpi xmlns:a14="http://schemas.microsoft.com/office/drawing/2010/main" val="0"/>
+                        <a14:useLocalDpi xmlns:a14="http://schemas.microsoft.com/office/drawing/2010/main"/>
                       </a:ext>
                     </a:extLst>
                   </a:blip>
@@ -4413,7 +4394,7 @@
                 <pic:spPr bwMode="auto">
                   <a:xfrm>
                     <a:off x="0" y="0"/>
-                    <a:ext cx="847751" cy="1095103"/>
+                    <a:ext cx="765567" cy="981444"/>
                   </a:xfrm>
                   <a:prstGeom prst="rect">
                     <a:avLst/>
@@ -4435,75 +4416,17 @@
         </wp:anchor>
       </w:drawing>
     </w:r>
-    <w:r>
+  </w:p>
+  <w:p>
+    <w:pPr>
+      <w:jc w:val="center"/>
       <w:rPr>
         <w:rFonts w:ascii="Arial" w:hAnsi="Arial" w:cs="Arial"/>
-        <w:b/>
-        <w:noProof/>
+        <w:sz w:val="29"/>
+        <w:szCs w:val="29"/>
+        <w:lang w:val="es-ES"/>
       </w:rPr>
-      <w:drawing>
-        <wp:anchor distT="0" distB="0" distL="114300" distR="114300" simplePos="0" relativeHeight="251660288" behindDoc="0" locked="0" layoutInCell="1" allowOverlap="1" wp14:anchorId="62CFE35B" wp14:editId="11B2E953">
-          <wp:simplePos x="0" y="0"/>
-          <wp:positionH relativeFrom="column">
-            <wp:posOffset>16891</wp:posOffset>
-          </wp:positionH>
-          <wp:positionV relativeFrom="paragraph">
-            <wp:posOffset>19050</wp:posOffset>
-          </wp:positionV>
-          <wp:extent cx="916849" cy="1184363"/>
-          <wp:effectExtent l="0" t="0" r="0" b="9525"/>
-          <wp:wrapNone/>
-          <wp:docPr id="10" name="Picture 10" descr="/Users/jesusalberto/Documents/Logo2.png"/>
-          <wp:cNvGraphicFramePr>
-            <a:graphicFrameLocks xmlns:a="http://schemas.openxmlformats.org/drawingml/2006/main" noChangeAspect="1"/>
-          </wp:cNvGraphicFramePr>
-          <a:graphic xmlns:a="http://schemas.openxmlformats.org/drawingml/2006/main">
-            <a:graphicData uri="http://schemas.openxmlformats.org/drawingml/2006/picture">
-              <pic:pic xmlns:pic="http://schemas.openxmlformats.org/drawingml/2006/picture">
-                <pic:nvPicPr>
-                  <pic:cNvPr id="0" name="Picture 8" descr="/Users/jesusalberto/Documents/Logo2.png"/>
-                  <pic:cNvPicPr>
-                    <a:picLocks noChangeAspect="1" noChangeArrowheads="1"/>
-                  </pic:cNvPicPr>
-                </pic:nvPicPr>
-                <pic:blipFill>
-                  <a:blip r:embed="rId2">
-                    <a:extLst>
-                      <a:ext uri="{28A0092B-C50C-407E-A947-70E740481C1C}">
-                        <a14:useLocalDpi xmlns:a14="http://schemas.microsoft.com/office/drawing/2010/main" val="0"/>
-                      </a:ext>
-                    </a:extLst>
-                  </a:blip>
-                  <a:srcRect/>
-                  <a:stretch>
-                    <a:fillRect/>
-                  </a:stretch>
-                </pic:blipFill>
-                <pic:spPr bwMode="auto">
-                  <a:xfrm>
-                    <a:off x="0" y="0"/>
-                    <a:ext cx="916849" cy="1184363"/>
-                  </a:xfrm>
-                  <a:prstGeom prst="rect">
-                    <a:avLst/>
-                  </a:prstGeom>
-                  <a:noFill/>
-                  <a:ln>
-                    <a:noFill/>
-                  </a:ln>
-                </pic:spPr>
-              </pic:pic>
-            </a:graphicData>
-          </a:graphic>
-          <wp14:sizeRelH relativeFrom="page">
-            <wp14:pctWidth>0</wp14:pctWidth>
-          </wp14:sizeRelH>
-          <wp14:sizeRelV relativeFrom="page">
-            <wp14:pctHeight>0</wp14:pctHeight>
-          </wp14:sizeRelV>
-        </wp:anchor>
-      </w:drawing>
-    </w:r>
+    </w:pPr>
   </w:p>
   <w:p>
     <w:pPr>
@@ -4550,20 +4473,6 @@
   </w:p>
   <w:p>
     <w:pPr>
-      <w:tabs>
-        <w:tab w:val="left" w:pos="1738"/>
-        <w:tab w:val="center" w:pos="4680"/>
-      </w:tabs>
-      <w:rPr>
-        <w:rFonts w:ascii="Arial" w:hAnsi="Arial" w:cs="Arial"/>
-        <w:sz w:val="29"/>
-        <w:szCs w:val="29"/>
-        <w:lang w:val="es-ES"/>
-      </w:rPr>
-    </w:pPr>
-  </w:p>
-  <w:p>
-    <w:pPr>
       <w:pStyle w:val="Header"/>
       <w:jc w:val="center"/>
       <w:rPr>
@@ -4575,6 +4484,132 @@
     </w:pPr>
   </w:p>
 </w:hdr>
+</file>
+
+<file path=word/numbering.xml><?xml version="1.0" encoding="utf-8"?>
+<w:numbering xmlns:wpc="http://schemas.microsoft.com/office/word/2010/wordprocessingCanvas" xmlns:mo="http://schemas.microsoft.com/office/mac/office/2008/main" xmlns:mc="http://schemas.openxmlformats.org/markup-compatibility/2006" xmlns:mv="urn:schemas-microsoft-com:mac:vml" xmlns:o="urn:schemas-microsoft-com:office:office" xmlns:r="http://schemas.openxmlformats.org/officeDocument/2006/relationships" xmlns:m="http://schemas.openxmlformats.org/officeDocument/2006/math" xmlns:v="urn:schemas-microsoft-com:vml" xmlns:wp14="http://schemas.microsoft.com/office/word/2010/wordprocessingDrawing" xmlns:wp="http://schemas.openxmlformats.org/drawingml/2006/wordprocessingDrawing" xmlns:w10="urn:schemas-microsoft-com:office:word" xmlns:w="http://schemas.openxmlformats.org/wordprocessingml/2006/main" xmlns:w14="http://schemas.microsoft.com/office/word/2010/wordml" xmlns:w15="http://schemas.microsoft.com/office/word/2012/wordml" xmlns:wpg="http://schemas.microsoft.com/office/word/2010/wordprocessingGroup" xmlns:wpi="http://schemas.microsoft.com/office/word/2010/wordprocessingInk" xmlns:wne="http://schemas.microsoft.com/office/word/2006/wordml" xmlns:wps="http://schemas.microsoft.com/office/word/2010/wordprocessingShape" mc:Ignorable="w14 w15 wp14">
+  <w:abstractNum w:abstractNumId="0">
+    <w:nsid w:val="10B10143"/>
+    <w:multiLevelType w:val="multilevel"/>
+    <w:tmpl w:val="4AEC8D50"/>
+    <w:lvl w:ilvl="0">
+      <w:start w:val="1"/>
+      <w:numFmt w:val="upperRoman"/>
+      <w:lvlText w:val="%1."/>
+      <w:lvlJc w:val="left"/>
+      <w:pPr>
+        <w:ind w:left="4109" w:hanging="201"/>
+      </w:pPr>
+      <w:rPr>
+        <w:rFonts w:ascii="Arial" w:eastAsia="Arial" w:hAnsi="Arial"/>
+        <w:b w:val="0"/>
+        <w:bCs/>
+        <w:w w:val="99"/>
+        <w:sz w:val="24"/>
+        <w:szCs w:val="24"/>
+      </w:rPr>
+    </w:lvl>
+    <w:lvl w:ilvl="1">
+      <w:start w:val="1"/>
+      <w:numFmt w:val="bullet"/>
+      <w:lvlText w:val=""/>
+      <w:lvlJc w:val="left"/>
+      <w:pPr>
+        <w:ind w:left="4838" w:hanging="201"/>
+      </w:pPr>
+      <w:rPr>
+        <w:rFonts w:ascii="Symbol" w:hAnsi="Symbol" w:cs="Symbol" w:hint="default"/>
+      </w:rPr>
+    </w:lvl>
+    <w:lvl w:ilvl="2">
+      <w:start w:val="1"/>
+      <w:numFmt w:val="bullet"/>
+      <w:lvlText w:val=""/>
+      <w:lvlJc w:val="left"/>
+      <w:pPr>
+        <w:ind w:left="5567" w:hanging="201"/>
+      </w:pPr>
+      <w:rPr>
+        <w:rFonts w:ascii="Symbol" w:hAnsi="Symbol" w:cs="Symbol" w:hint="default"/>
+      </w:rPr>
+    </w:lvl>
+    <w:lvl w:ilvl="3">
+      <w:start w:val="1"/>
+      <w:numFmt w:val="bullet"/>
+      <w:lvlText w:val=""/>
+      <w:lvlJc w:val="left"/>
+      <w:pPr>
+        <w:ind w:left="6296" w:hanging="201"/>
+      </w:pPr>
+      <w:rPr>
+        <w:rFonts w:ascii="Symbol" w:hAnsi="Symbol" w:cs="Symbol" w:hint="default"/>
+      </w:rPr>
+    </w:lvl>
+    <w:lvl w:ilvl="4">
+      <w:start w:val="1"/>
+      <w:numFmt w:val="bullet"/>
+      <w:lvlText w:val=""/>
+      <w:lvlJc w:val="left"/>
+      <w:pPr>
+        <w:ind w:left="7025" w:hanging="201"/>
+      </w:pPr>
+      <w:rPr>
+        <w:rFonts w:ascii="Symbol" w:hAnsi="Symbol" w:cs="Symbol" w:hint="default"/>
+      </w:rPr>
+    </w:lvl>
+    <w:lvl w:ilvl="5">
+      <w:start w:val="1"/>
+      <w:numFmt w:val="bullet"/>
+      <w:lvlText w:val=""/>
+      <w:lvlJc w:val="left"/>
+      <w:pPr>
+        <w:ind w:left="7754" w:hanging="201"/>
+      </w:pPr>
+      <w:rPr>
+        <w:rFonts w:ascii="Symbol" w:hAnsi="Symbol" w:cs="Symbol" w:hint="default"/>
+      </w:rPr>
+    </w:lvl>
+    <w:lvl w:ilvl="6">
+      <w:start w:val="1"/>
+      <w:numFmt w:val="bullet"/>
+      <w:lvlText w:val=""/>
+      <w:lvlJc w:val="left"/>
+      <w:pPr>
+        <w:ind w:left="8483" w:hanging="201"/>
+      </w:pPr>
+      <w:rPr>
+        <w:rFonts w:ascii="Symbol" w:hAnsi="Symbol" w:cs="Symbol" w:hint="default"/>
+      </w:rPr>
+    </w:lvl>
+    <w:lvl w:ilvl="7">
+      <w:start w:val="1"/>
+      <w:numFmt w:val="bullet"/>
+      <w:lvlText w:val=""/>
+      <w:lvlJc w:val="left"/>
+      <w:pPr>
+        <w:ind w:left="9212" w:hanging="201"/>
+      </w:pPr>
+      <w:rPr>
+        <w:rFonts w:ascii="Symbol" w:hAnsi="Symbol" w:cs="Symbol" w:hint="default"/>
+      </w:rPr>
+    </w:lvl>
+    <w:lvl w:ilvl="8">
+      <w:start w:val="1"/>
+      <w:numFmt w:val="bullet"/>
+      <w:lvlText w:val=""/>
+      <w:lvlJc w:val="left"/>
+      <w:pPr>
+        <w:ind w:left="9941" w:hanging="201"/>
+      </w:pPr>
+      <w:rPr>
+        <w:rFonts w:ascii="Symbol" w:hAnsi="Symbol" w:cs="Symbol" w:hint="default"/>
+      </w:rPr>
+    </w:lvl>
+  </w:abstractNum>
+  <w:num w:numId="1">
+    <w:abstractNumId w:val="0"/>
+  </w:num>
+</w:numbering>
 </file>
 
 <file path=word/styles.xml><?xml version="1.0" encoding="utf-8"?>
@@ -4591,7 +4626,7 @@
     <w:pPrDefault/>
   </w:docDefaults>
   <w:latentStyles w:defLockedState="0" w:defUIPriority="99" w:defSemiHidden="0" w:defUnhideWhenUsed="0" w:defQFormat="0" w:count="382">
-    <w:lsdException w:name="Normal" w:uiPriority="0" w:qFormat="1"/>
+    <w:lsdException w:name="Normal" w:uiPriority="1" w:qFormat="1"/>
     <w:lsdException w:name="heading 1" w:uiPriority="1" w:qFormat="1"/>
     <w:lsdException w:name="heading 2" w:semiHidden="1" w:uiPriority="9" w:unhideWhenUsed="1" w:qFormat="1"/>
     <w:lsdException w:name="heading 3" w:semiHidden="1" w:uiPriority="9" w:unhideWhenUsed="1" w:qFormat="1"/>
@@ -4976,7 +5011,13 @@
   </w:latentStyles>
   <w:style w:type="paragraph" w:default="1" w:styleId="Normal">
     <w:name w:val="Normal"/>
+    <w:uiPriority w:val="1"/>
     <w:qFormat/>
+    <w:rsid w:val="00D870AC"/>
+    <w:rPr>
+      <w:sz w:val="22"/>
+      <w:szCs w:val="22"/>
+    </w:rPr>
   </w:style>
   <w:style w:type="paragraph" w:styleId="Heading1">
     <w:name w:val="heading 1"/>
@@ -4984,7 +5025,7 @@
     <w:link w:val="Heading1Char"/>
     <w:uiPriority w:val="1"/>
     <w:qFormat/>
-    <w:rsid w:val="004F1BE0"/>
+    <w:rsid w:val="00DE70D9"/>
     <w:pPr>
       <w:ind w:left="699"/>
       <w:outlineLvl w:val="0"/>
@@ -4993,7 +5034,8 @@
       <w:rFonts w:ascii="Arial" w:eastAsia="Arial" w:hAnsi="Arial"/>
       <w:b/>
       <w:bCs/>
-      <w:color w:val="00000A"/>
+      <w:sz w:val="24"/>
+      <w:szCs w:val="24"/>
     </w:rPr>
   </w:style>
   <w:style w:type="character" w:default="1" w:styleId="DefaultParagraphFont">
@@ -5063,9 +5105,73 @@
     <w:link w:val="Footer"/>
     <w:rsid w:val="00E97FBD"/>
   </w:style>
+  <w:style w:type="table" w:styleId="TableGrid">
+    <w:name w:val="Table Grid"/>
+    <w:basedOn w:val="TableNormal"/>
+    <w:uiPriority w:val="39"/>
+    <w:rsid w:val="00A458BE"/>
+    <w:tblPr>
+      <w:tblInd w:w="0" w:type="dxa"/>
+      <w:tblBorders>
+        <w:top w:val="single" w:sz="4" w:space="0" w:color="auto"/>
+        <w:left w:val="single" w:sz="4" w:space="0" w:color="auto"/>
+        <w:bottom w:val="single" w:sz="4" w:space="0" w:color="auto"/>
+        <w:right w:val="single" w:sz="4" w:space="0" w:color="auto"/>
+        <w:insideH w:val="single" w:sz="4" w:space="0" w:color="auto"/>
+        <w:insideV w:val="single" w:sz="4" w:space="0" w:color="auto"/>
+      </w:tblBorders>
+      <w:tblCellMar>
+        <w:top w:w="0" w:type="dxa"/>
+        <w:left w:w="108" w:type="dxa"/>
+        <w:bottom w:w="0" w:type="dxa"/>
+        <w:right w:w="108" w:type="dxa"/>
+      </w:tblCellMar>
+    </w:tblPr>
+  </w:style>
+  <w:style w:type="paragraph" w:customStyle="1" w:styleId="TableParagraph">
+    <w:name w:val="Table Paragraph"/>
+    <w:basedOn w:val="Normal"/>
+    <w:uiPriority w:val="1"/>
+    <w:qFormat/>
+    <w:rsid w:val="002F53B4"/>
+    <w:pPr>
+      <w:overflowPunct w:val="0"/>
+    </w:pPr>
+    <w:rPr>
+      <w:rFonts w:ascii="Liberation Serif" w:eastAsia="Arial Unicode MS" w:hAnsi="Liberation Serif" w:cs="Arial Unicode MS"/>
+      <w:color w:val="00000A"/>
+      <w:kern w:val="2"/>
+      <w:lang w:val="es-MX" w:eastAsia="zh-CN" w:bidi="hi-IN"/>
+    </w:rPr>
+  </w:style>
+  <w:style w:type="table" w:customStyle="1" w:styleId="TableNormal1">
+    <w:name w:val="Table Normal1"/>
+    <w:uiPriority w:val="2"/>
+    <w:semiHidden/>
+    <w:unhideWhenUsed/>
+    <w:qFormat/>
+    <w:rsid w:val="002F53B4"/>
+    <w:pPr>
+      <w:widowControl w:val="0"/>
+    </w:pPr>
+    <w:rPr>
+      <w:sz w:val="22"/>
+      <w:szCs w:val="22"/>
+    </w:rPr>
+    <w:tblPr>
+      <w:tblInd w:w="0" w:type="dxa"/>
+      <w:tblCellMar>
+        <w:top w:w="0" w:type="dxa"/>
+        <w:left w:w="0" w:type="dxa"/>
+        <w:bottom w:w="0" w:type="dxa"/>
+        <w:right w:w="0" w:type="dxa"/>
+      </w:tblCellMar>
+    </w:tblPr>
+  </w:style>
   <w:style w:type="paragraph" w:customStyle="1" w:styleId="Cuerpo">
     <w:name w:val="Cuerpo"/>
-    <w:rsid w:val="005C181D"/>
+    <w:qFormat/>
+    <w:rsid w:val="009C79A5"/>
     <w:pPr>
       <w:pBdr>
         <w:top w:val="nil"/>
@@ -5089,22 +5195,10 @@
   </w:style>
   <w:style w:type="character" w:customStyle="1" w:styleId="Ninguno">
     <w:name w:val="Ninguno"/>
-    <w:rsid w:val="005C181D"/>
+    <w:qFormat/>
+    <w:rsid w:val="009C79A5"/>
     <w:rPr>
       <w:lang w:val="es-ES_tradnl"/>
-    </w:rPr>
-  </w:style>
-  <w:style w:type="character" w:customStyle="1" w:styleId="Heading1Char">
-    <w:name w:val="Heading 1 Char"/>
-    <w:basedOn w:val="DefaultParagraphFont"/>
-    <w:link w:val="Heading1"/>
-    <w:uiPriority w:val="1"/>
-    <w:rsid w:val="004F1BE0"/>
-    <w:rPr>
-      <w:rFonts w:ascii="Arial" w:eastAsia="Arial" w:hAnsi="Arial"/>
-      <w:b/>
-      <w:bCs/>
-      <w:color w:val="00000A"/>
     </w:rPr>
   </w:style>
   <w:style w:type="paragraph" w:styleId="BodyText">
@@ -5113,7 +5207,7 @@
     <w:link w:val="BodyTextChar"/>
     <w:uiPriority w:val="1"/>
     <w:qFormat/>
-    <w:rsid w:val="004F1BE0"/>
+    <w:rsid w:val="009C79A5"/>
     <w:pPr>
       <w:ind w:left="699"/>
     </w:pPr>
@@ -5127,10 +5221,40 @@
     <w:basedOn w:val="DefaultParagraphFont"/>
     <w:link w:val="BodyText"/>
     <w:uiPriority w:val="1"/>
-    <w:rsid w:val="004F1BE0"/>
+    <w:rsid w:val="009C79A5"/>
     <w:rPr>
       <w:rFonts w:ascii="Arial" w:eastAsia="Arial" w:hAnsi="Arial"/>
       <w:color w:val="00000A"/>
+    </w:rPr>
+  </w:style>
+  <w:style w:type="character" w:customStyle="1" w:styleId="Heading1Char">
+    <w:name w:val="Heading 1 Char"/>
+    <w:basedOn w:val="DefaultParagraphFont"/>
+    <w:link w:val="Heading1"/>
+    <w:uiPriority w:val="1"/>
+    <w:rsid w:val="00DE70D9"/>
+    <w:rPr>
+      <w:rFonts w:ascii="Arial" w:eastAsia="Arial" w:hAnsi="Arial"/>
+      <w:b/>
+      <w:bCs/>
+    </w:rPr>
+  </w:style>
+  <w:style w:type="paragraph" w:customStyle="1" w:styleId="TableContents">
+    <w:name w:val="Table Contents"/>
+    <w:basedOn w:val="Normal"/>
+    <w:qFormat/>
+    <w:rsid w:val="00DE70D9"/>
+    <w:pPr>
+      <w:suppressLineNumbers/>
+      <w:overflowPunct w:val="0"/>
+    </w:pPr>
+    <w:rPr>
+      <w:rFonts w:ascii="Liberation Serif" w:eastAsia="Arial Unicode MS" w:hAnsi="Liberation Serif" w:cs="Arial Unicode MS"/>
+      <w:color w:val="00000A"/>
+      <w:kern w:val="2"/>
+      <w:sz w:val="24"/>
+      <w:szCs w:val="24"/>
+      <w:lang w:val="es-MX" w:eastAsia="zh-CN" w:bidi="hi-IN"/>
     </w:rPr>
   </w:style>
 </w:styles>
@@ -5179,7 +5303,7 @@
     </a:clrScheme>
     <a:fontScheme name="Office">
       <a:majorFont>
-        <a:latin typeface="Calibri Light"/>
+        <a:latin typeface="Calibri Light" panose="020F0302020204030204"/>
         <a:ea typeface=""/>
         <a:cs typeface=""/>
         <a:font script="Jpan" typeface="Yu Gothic Light"/>
@@ -5214,7 +5338,7 @@
         <a:font script="Geor" typeface="Sylfaen"/>
       </a:majorFont>
       <a:minorFont>
-        <a:latin typeface="Calibri"/>
+        <a:latin typeface="Calibri" panose="020F0502020204030204"/>
         <a:ea typeface=""/>
         <a:cs typeface=""/>
         <a:font script="Jpan" typeface="Yu Mincho"/>
@@ -5402,7 +5526,7 @@
 </file>
 
 <file path=customXml/itemProps1.xml><?xml version="1.0" encoding="utf-8"?>
-<ds:datastoreItem xmlns:ds="http://schemas.openxmlformats.org/officeDocument/2006/customXml" ds:itemID="{50DE6F3D-462E-5C48-94D1-217C90BEE4B8}">
+<ds:datastoreItem xmlns:ds="http://schemas.openxmlformats.org/officeDocument/2006/customXml" ds:itemID="{4E114876-B2C9-584A-B3F7-A3D7A66D4C18}">
   <ds:schemaRefs>
     <ds:schemaRef ds:uri="http://schemas.openxmlformats.org/officeDocument/2006/bibliography"/>
   </ds:schemaRefs>

</xml_diff>